<commit_message>
UI Designs are added
</commit_message>
<xml_diff>
--- a/FYP Proposal Document V10.docx
+++ b/FYP Proposal Document V10.docx
@@ -1,6 +1,6 @@
 
 <file path=word/document.xml><?xml version="1.0" encoding="utf-8"?>
-<w:document xmlns:wpc="http://schemas.microsoft.com/office/word/2010/wordprocessingCanvas" xmlns:cx="http://schemas.microsoft.com/office/drawing/2014/chartex" xmlns:mc="http://schemas.openxmlformats.org/markup-compatibility/2006" xmlns:o="urn:schemas-microsoft-com:office:office" xmlns:r="http://schemas.openxmlformats.org/officeDocument/2006/relationships" xmlns:m="http://schemas.openxmlformats.org/officeDocument/2006/math" xmlns:v="urn:schemas-microsoft-com:vml" xmlns:wp14="http://schemas.microsoft.com/office/word/2010/wordprocessingDrawing" xmlns:wp="http://schemas.openxmlformats.org/drawingml/2006/wordprocessingDrawing" xmlns:w10="urn:schemas-microsoft-com:office:word" xmlns:w="http://schemas.openxmlformats.org/wordprocessingml/2006/main" xmlns:w14="http://schemas.microsoft.com/office/word/2010/wordml" xmlns:w15="http://schemas.microsoft.com/office/word/2012/wordml" xmlns:w16se="http://schemas.microsoft.com/office/word/2015/wordml/symex" xmlns:wpg="http://schemas.microsoft.com/office/word/2010/wordprocessingGroup" xmlns:wpi="http://schemas.microsoft.com/office/word/2010/wordprocessingInk" xmlns:wne="http://schemas.microsoft.com/office/word/2006/wordml" xmlns:wps="http://schemas.microsoft.com/office/word/2010/wordprocessingShape" mc:Ignorable="w14 w15 w16se wp14">
+<w:document xmlns:wpc="http://schemas.microsoft.com/office/word/2010/wordprocessingCanvas" xmlns:mc="http://schemas.openxmlformats.org/markup-compatibility/2006" xmlns:o="urn:schemas-microsoft-com:office:office" xmlns:r="http://schemas.openxmlformats.org/officeDocument/2006/relationships" xmlns:m="http://schemas.openxmlformats.org/officeDocument/2006/math" xmlns:v="urn:schemas-microsoft-com:vml" xmlns:wp14="http://schemas.microsoft.com/office/word/2010/wordprocessingDrawing" xmlns:wp="http://schemas.openxmlformats.org/drawingml/2006/wordprocessingDrawing" xmlns:w10="urn:schemas-microsoft-com:office:word" xmlns:w="http://schemas.openxmlformats.org/wordprocessingml/2006/main" xmlns:w14="http://schemas.microsoft.com/office/word/2010/wordml" xmlns:w15="http://schemas.microsoft.com/office/word/2012/wordml" xmlns:wpg="http://schemas.microsoft.com/office/word/2010/wordprocessingGroup" xmlns:wpi="http://schemas.microsoft.com/office/word/2010/wordprocessingInk" xmlns:wne="http://schemas.microsoft.com/office/word/2006/wordml" xmlns:wps="http://schemas.microsoft.com/office/word/2010/wordprocessingShape" mc:Ignorable="w14 w15 wp14">
   <w:body>
     <w:p>
       <w:pPr>
@@ -18,25 +18,7 @@
           <w:sz w:val="48"/>
           <w:szCs w:val="48"/>
         </w:rPr>
-        <w:t xml:space="preserve">DHA </w:t>
-      </w:r>
-      <w:proofErr w:type="spellStart"/>
-      <w:r>
-        <w:rPr>
-          <w:rFonts w:ascii="Arial" w:eastAsia="Arial" w:hAnsi="Arial" w:cs="Arial"/>
-          <w:sz w:val="48"/>
-          <w:szCs w:val="48"/>
-        </w:rPr>
-        <w:t>Suffa</w:t>
-      </w:r>
-      <w:proofErr w:type="spellEnd"/>
-      <w:r>
-        <w:rPr>
-          <w:rFonts w:ascii="Arial" w:eastAsia="Arial" w:hAnsi="Arial" w:cs="Arial"/>
-          <w:sz w:val="48"/>
-          <w:szCs w:val="48"/>
-        </w:rPr>
-        <w:t xml:space="preserve"> University</w:t>
+        <w:t>DHA Suffa University</w:t>
       </w:r>
     </w:p>
     <w:p>
@@ -296,23 +278,13 @@
           <w:szCs w:val="36"/>
         </w:rPr>
       </w:pPr>
-      <w:proofErr w:type="spellStart"/>
       <w:r>
         <w:rPr>
           <w:rFonts w:ascii="Arial" w:eastAsia="Arial" w:hAnsi="Arial" w:cs="Arial"/>
           <w:sz w:val="36"/>
           <w:szCs w:val="36"/>
         </w:rPr>
-        <w:t>Inam</w:t>
-      </w:r>
-      <w:proofErr w:type="spellEnd"/>
-      <w:r>
-        <w:rPr>
-          <w:rFonts w:ascii="Arial" w:eastAsia="Arial" w:hAnsi="Arial" w:cs="Arial"/>
-          <w:sz w:val="36"/>
-          <w:szCs w:val="36"/>
-        </w:rPr>
-        <w:t xml:space="preserve"> </w:t>
+        <w:t xml:space="preserve">Inam </w:t>
       </w:r>
       <w:proofErr w:type="spellStart"/>
       <w:r>
@@ -421,23 +393,13 @@
           <w:szCs w:val="36"/>
         </w:rPr>
       </w:pPr>
-      <w:proofErr w:type="spellStart"/>
       <w:r>
         <w:rPr>
           <w:rFonts w:ascii="Arial" w:eastAsia="Arial" w:hAnsi="Arial" w:cs="Arial"/>
           <w:sz w:val="36"/>
           <w:szCs w:val="36"/>
         </w:rPr>
-        <w:t>Poorab</w:t>
-      </w:r>
-      <w:proofErr w:type="spellEnd"/>
-      <w:r>
-        <w:rPr>
-          <w:rFonts w:ascii="Arial" w:eastAsia="Arial" w:hAnsi="Arial" w:cs="Arial"/>
-          <w:sz w:val="36"/>
-          <w:szCs w:val="36"/>
-        </w:rPr>
-        <w:t xml:space="preserve"> </w:t>
+        <w:t xml:space="preserve">Poorab </w:t>
       </w:r>
       <w:proofErr w:type="spellStart"/>
       <w:r>
@@ -1004,13 +966,8 @@
       <w:r>
         <w:t xml:space="preserve">Team Lead Name: </w:t>
       </w:r>
-      <w:proofErr w:type="spellStart"/>
-      <w:r>
-        <w:t>Inam</w:t>
-      </w:r>
-      <w:proofErr w:type="spellEnd"/>
-      <w:r>
-        <w:t xml:space="preserve"> </w:t>
+      <w:r>
+        <w:t xml:space="preserve">Inam </w:t>
       </w:r>
       <w:proofErr w:type="spellStart"/>
       <w:r>
@@ -1104,13 +1061,8 @@
       <w:r>
         <w:t xml:space="preserve">Member 2 Name: </w:t>
       </w:r>
-      <w:proofErr w:type="spellStart"/>
-      <w:r>
-        <w:t>Poorab</w:t>
-      </w:r>
-      <w:proofErr w:type="spellEnd"/>
-      <w:r>
-        <w:t xml:space="preserve"> </w:t>
+      <w:r>
+        <w:t xml:space="preserve">Poorab </w:t>
       </w:r>
       <w:proofErr w:type="spellStart"/>
       <w:r>
@@ -11091,21 +11043,7 @@
         <w:rPr>
           <w:rFonts w:ascii="Arial" w:eastAsia="Arial" w:hAnsi="Arial" w:cs="Arial"/>
         </w:rPr>
-        <w:t xml:space="preserve">– </w:t>
-      </w:r>
-      <w:proofErr w:type="spellStart"/>
-      <w:r>
-        <w:rPr>
-          <w:rFonts w:ascii="Arial" w:eastAsia="Arial" w:hAnsi="Arial" w:cs="Arial"/>
-        </w:rPr>
-        <w:t>Inam</w:t>
-      </w:r>
-      <w:proofErr w:type="spellEnd"/>
-      <w:r>
-        <w:rPr>
-          <w:rFonts w:ascii="Arial" w:eastAsia="Arial" w:hAnsi="Arial" w:cs="Arial"/>
-        </w:rPr>
-        <w:t xml:space="preserve"> </w:t>
+        <w:t xml:space="preserve">– Inam </w:t>
       </w:r>
       <w:proofErr w:type="spellStart"/>
       <w:r>
@@ -11476,21 +11414,7 @@
         <w:rPr>
           <w:rFonts w:ascii="Arial" w:eastAsia="Arial" w:hAnsi="Arial" w:cs="Arial"/>
         </w:rPr>
-        <w:t xml:space="preserve">Name – </w:t>
-      </w:r>
-      <w:proofErr w:type="spellStart"/>
-      <w:r>
-        <w:rPr>
-          <w:rFonts w:ascii="Arial" w:eastAsia="Arial" w:hAnsi="Arial" w:cs="Arial"/>
-        </w:rPr>
-        <w:t>Poorab</w:t>
-      </w:r>
-      <w:proofErr w:type="spellEnd"/>
-      <w:r>
-        <w:rPr>
-          <w:rFonts w:ascii="Arial" w:eastAsia="Arial" w:hAnsi="Arial" w:cs="Arial"/>
-        </w:rPr>
-        <w:t xml:space="preserve"> </w:t>
+        <w:t xml:space="preserve">Name – Poorab </w:t>
       </w:r>
       <w:proofErr w:type="spellStart"/>
       <w:r>
@@ -14301,36 +14225,8 @@
           <w:szCs w:val="28"/>
         </w:rPr>
       </w:pPr>
-    </w:p>
-    <w:p>
-      <w:pPr>
-        <w:rPr>
-          <w:rFonts w:ascii="Arial" w:eastAsia="Arial" w:hAnsi="Arial" w:cs="Arial"/>
-          <w:b/>
-          <w:sz w:val="28"/>
-          <w:szCs w:val="28"/>
-        </w:rPr>
-      </w:pPr>
-    </w:p>
-    <w:p>
-      <w:pPr>
-        <w:rPr>
-          <w:rFonts w:ascii="Arial" w:eastAsia="Arial" w:hAnsi="Arial" w:cs="Arial"/>
-          <w:b/>
-          <w:sz w:val="28"/>
-          <w:szCs w:val="28"/>
-        </w:rPr>
-      </w:pPr>
-    </w:p>
-    <w:p>
-      <w:pPr>
-        <w:rPr>
-          <w:rFonts w:ascii="Arial" w:eastAsia="Arial" w:hAnsi="Arial" w:cs="Arial"/>
-          <w:b/>
-          <w:sz w:val="28"/>
-          <w:szCs w:val="28"/>
-        </w:rPr>
-      </w:pPr>
+      <w:bookmarkStart w:id="15" w:name="_GoBack"/>
+      <w:bookmarkEnd w:id="15"/>
     </w:p>
     <w:p>
       <w:pPr>
@@ -14390,8 +14286,8 @@
           <w:szCs w:val="28"/>
         </w:rPr>
       </w:pPr>
-      <w:bookmarkStart w:id="15" w:name="_heading=h.gjdgxs" w:colFirst="0" w:colLast="0"/>
-      <w:bookmarkEnd w:id="15"/>
+      <w:bookmarkStart w:id="16" w:name="_heading=h.gjdgxs" w:colFirst="0" w:colLast="0"/>
+      <w:bookmarkEnd w:id="16"/>
     </w:p>
     <w:p>
       <w:pPr>
@@ -14400,35 +14296,137 @@
           <w:rFonts w:ascii="Arial" w:eastAsia="Arial" w:hAnsi="Arial" w:cs="Arial"/>
         </w:rPr>
       </w:pPr>
-      <w:bookmarkStart w:id="16" w:name="_heading=h.tson4l1hfoin" w:colFirst="0" w:colLast="0"/>
-      <w:bookmarkEnd w:id="16"/>
-    </w:p>
-    <w:p>
-      <w:pPr>
+      <w:bookmarkStart w:id="17" w:name="_heading=h.tson4l1hfoin" w:colFirst="0" w:colLast="0"/>
+      <w:bookmarkEnd w:id="17"/>
+    </w:p>
+    <w:p>
+      <w:pPr>
+        <w:tabs>
+          <w:tab w:val="center" w:pos="5040"/>
+        </w:tabs>
         <w:ind w:left="720"/>
         <w:rPr>
           <w:rFonts w:ascii="Arial" w:eastAsia="Arial" w:hAnsi="Arial" w:cs="Arial"/>
         </w:rPr>
       </w:pPr>
-      <w:bookmarkStart w:id="17" w:name="_heading=h.j0kzasdqn3fx" w:colFirst="0" w:colLast="0"/>
-      <w:bookmarkEnd w:id="17"/>
+      <w:bookmarkStart w:id="18" w:name="_heading=h.j0kzasdqn3fx" w:colFirst="0" w:colLast="0"/>
+      <w:bookmarkEnd w:id="18"/>
       <w:r>
         <w:rPr>
           <w:rFonts w:ascii="Arial" w:eastAsia="Arial" w:hAnsi="Arial" w:cs="Arial"/>
           <w:noProof/>
         </w:rPr>
-        <w:t>Screenshot or User Interface</w:t>
-      </w:r>
-    </w:p>
-    <w:p>
-      <w:pPr>
+        <w:drawing>
+          <wp:inline distT="0" distB="0" distL="0" distR="0">
+            <wp:extent cx="5943600" cy="2867660"/>
+            <wp:effectExtent l="0" t="0" r="0" b="8890"/>
+            <wp:docPr id="3" name="Picture 3"/>
+            <wp:cNvGraphicFramePr>
+              <a:graphicFrameLocks xmlns:a="http://schemas.openxmlformats.org/drawingml/2006/main" noChangeAspect="1"/>
+            </wp:cNvGraphicFramePr>
+            <a:graphic xmlns:a="http://schemas.openxmlformats.org/drawingml/2006/main">
+              <a:graphicData uri="http://schemas.openxmlformats.org/drawingml/2006/picture">
+                <pic:pic xmlns:pic="http://schemas.openxmlformats.org/drawingml/2006/picture">
+                  <pic:nvPicPr>
+                    <pic:cNvPr id="3" name="ui1.PNG"/>
+                    <pic:cNvPicPr/>
+                  </pic:nvPicPr>
+                  <pic:blipFill>
+                    <a:blip r:embed="rId12">
+                      <a:extLst>
+                        <a:ext uri="{28A0092B-C50C-407E-A947-70E740481C1C}">
+                          <a14:useLocalDpi xmlns:a14="http://schemas.microsoft.com/office/drawing/2010/main" val="0"/>
+                        </a:ext>
+                      </a:extLst>
+                    </a:blip>
+                    <a:stretch>
+                      <a:fillRect/>
+                    </a:stretch>
+                  </pic:blipFill>
+                  <pic:spPr>
+                    <a:xfrm>
+                      <a:off x="0" y="0"/>
+                      <a:ext cx="5943600" cy="2867660"/>
+                    </a:xfrm>
+                    <a:prstGeom prst="rect">
+                      <a:avLst/>
+                    </a:prstGeom>
+                  </pic:spPr>
+                </pic:pic>
+              </a:graphicData>
+            </a:graphic>
+          </wp:inline>
+        </w:drawing>
+      </w:r>
+    </w:p>
+    <w:p>
+      <w:pPr>
+        <w:tabs>
+          <w:tab w:val="center" w:pos="5040"/>
+        </w:tabs>
         <w:ind w:left="720"/>
         <w:rPr>
           <w:rFonts w:ascii="Arial" w:eastAsia="Arial" w:hAnsi="Arial" w:cs="Arial"/>
         </w:rPr>
       </w:pPr>
-      <w:bookmarkStart w:id="18" w:name="_heading=h.l923koqni8te" w:colFirst="0" w:colLast="0"/>
-      <w:bookmarkEnd w:id="18"/>
+      <w:r>
+        <w:rPr>
+          <w:rFonts w:ascii="Arial" w:eastAsia="Arial" w:hAnsi="Arial" w:cs="Arial"/>
+          <w:noProof/>
+        </w:rPr>
+        <w:lastRenderedPageBreak/>
+        <w:drawing>
+          <wp:inline distT="0" distB="0" distL="0" distR="0">
+            <wp:extent cx="5943600" cy="3223260"/>
+            <wp:effectExtent l="0" t="0" r="0" b="0"/>
+            <wp:docPr id="4" name="Picture 4"/>
+            <wp:cNvGraphicFramePr>
+              <a:graphicFrameLocks xmlns:a="http://schemas.openxmlformats.org/drawingml/2006/main" noChangeAspect="1"/>
+            </wp:cNvGraphicFramePr>
+            <a:graphic xmlns:a="http://schemas.openxmlformats.org/drawingml/2006/main">
+              <a:graphicData uri="http://schemas.openxmlformats.org/drawingml/2006/picture">
+                <pic:pic xmlns:pic="http://schemas.openxmlformats.org/drawingml/2006/picture">
+                  <pic:nvPicPr>
+                    <pic:cNvPr id="4" name="ui2.PNG"/>
+                    <pic:cNvPicPr/>
+                  </pic:nvPicPr>
+                  <pic:blipFill>
+                    <a:blip r:embed="rId13">
+                      <a:extLst>
+                        <a:ext uri="{28A0092B-C50C-407E-A947-70E740481C1C}">
+                          <a14:useLocalDpi xmlns:a14="http://schemas.microsoft.com/office/drawing/2010/main" val="0"/>
+                        </a:ext>
+                      </a:extLst>
+                    </a:blip>
+                    <a:stretch>
+                      <a:fillRect/>
+                    </a:stretch>
+                  </pic:blipFill>
+                  <pic:spPr>
+                    <a:xfrm>
+                      <a:off x="0" y="0"/>
+                      <a:ext cx="5943600" cy="3223260"/>
+                    </a:xfrm>
+                    <a:prstGeom prst="rect">
+                      <a:avLst/>
+                    </a:prstGeom>
+                  </pic:spPr>
+                </pic:pic>
+              </a:graphicData>
+            </a:graphic>
+          </wp:inline>
+        </w:drawing>
+      </w:r>
+    </w:p>
+    <w:p>
+      <w:pPr>
+        <w:ind w:left="720"/>
+        <w:rPr>
+          <w:rFonts w:ascii="Arial" w:eastAsia="Arial" w:hAnsi="Arial" w:cs="Arial"/>
+        </w:rPr>
+      </w:pPr>
+      <w:bookmarkStart w:id="19" w:name="_heading=h.l923koqni8te" w:colFirst="0" w:colLast="0"/>
+      <w:bookmarkEnd w:id="19"/>
       <w:r>
         <w:rPr>
           <w:rFonts w:ascii="Arial" w:eastAsia="Arial" w:hAnsi="Arial" w:cs="Arial"/>
@@ -14499,8 +14497,6 @@
         <w:tab/>
         <w:t>….</w:t>
       </w:r>
-      <w:bookmarkStart w:id="19" w:name="_GoBack"/>
-      <w:bookmarkEnd w:id="19"/>
     </w:p>
     <w:p>
       <w:pPr>
@@ -14556,7 +14552,7 @@
           <w:szCs w:val="28"/>
         </w:rPr>
       </w:pPr>
-      <w:hyperlink r:id="rId12" w:history="1">
+      <w:hyperlink r:id="rId14" w:history="1">
         <w:r>
           <w:rPr>
             <w:rStyle w:val="Hyperlink"/>
@@ -14583,7 +14579,7 @@
           <w:szCs w:val="24"/>
         </w:rPr>
       </w:pPr>
-      <w:hyperlink r:id="rId13" w:history="1">
+      <w:hyperlink r:id="rId15" w:history="1">
         <w:r>
           <w:rPr>
             <w:rStyle w:val="Hyperlink"/>
@@ -14664,7 +14660,7 @@
           <w:numId w:val="10"/>
         </w:numPr>
       </w:pPr>
-      <w:hyperlink r:id="rId14" w:history="1">
+      <w:hyperlink r:id="rId16" w:history="1">
         <w:r>
           <w:rPr>
             <w:rStyle w:val="Hyperlink"/>
@@ -14733,7 +14729,7 @@
 </file>
 
 <file path=word/endnotes.xml><?xml version="1.0" encoding="utf-8"?>
-<w:endnotes xmlns:wpc="http://schemas.microsoft.com/office/word/2010/wordprocessingCanvas" xmlns:cx="http://schemas.microsoft.com/office/drawing/2014/chartex" xmlns:mc="http://schemas.openxmlformats.org/markup-compatibility/2006" xmlns:o="urn:schemas-microsoft-com:office:office" xmlns:r="http://schemas.openxmlformats.org/officeDocument/2006/relationships" xmlns:m="http://schemas.openxmlformats.org/officeDocument/2006/math" xmlns:v="urn:schemas-microsoft-com:vml" xmlns:wp14="http://schemas.microsoft.com/office/word/2010/wordprocessingDrawing" xmlns:wp="http://schemas.openxmlformats.org/drawingml/2006/wordprocessingDrawing" xmlns:w10="urn:schemas-microsoft-com:office:word" xmlns:w="http://schemas.openxmlformats.org/wordprocessingml/2006/main" xmlns:w14="http://schemas.microsoft.com/office/word/2010/wordml" xmlns:w15="http://schemas.microsoft.com/office/word/2012/wordml" xmlns:w16se="http://schemas.microsoft.com/office/word/2015/wordml/symex" xmlns:wpg="http://schemas.microsoft.com/office/word/2010/wordprocessingGroup" xmlns:wpi="http://schemas.microsoft.com/office/word/2010/wordprocessingInk" xmlns:wne="http://schemas.microsoft.com/office/word/2006/wordml" xmlns:wps="http://schemas.microsoft.com/office/word/2010/wordprocessingShape" mc:Ignorable="w14 w15 w16se wp14">
+<w:endnotes xmlns:wpc="http://schemas.microsoft.com/office/word/2010/wordprocessingCanvas" xmlns:mc="http://schemas.openxmlformats.org/markup-compatibility/2006" xmlns:o="urn:schemas-microsoft-com:office:office" xmlns:r="http://schemas.openxmlformats.org/officeDocument/2006/relationships" xmlns:m="http://schemas.openxmlformats.org/officeDocument/2006/math" xmlns:v="urn:schemas-microsoft-com:vml" xmlns:wp14="http://schemas.microsoft.com/office/word/2010/wordprocessingDrawing" xmlns:wp="http://schemas.openxmlformats.org/drawingml/2006/wordprocessingDrawing" xmlns:w10="urn:schemas-microsoft-com:office:word" xmlns:w="http://schemas.openxmlformats.org/wordprocessingml/2006/main" xmlns:w14="http://schemas.microsoft.com/office/word/2010/wordml" xmlns:w15="http://schemas.microsoft.com/office/word/2012/wordml" xmlns:wpg="http://schemas.microsoft.com/office/word/2010/wordprocessingGroup" xmlns:wpi="http://schemas.microsoft.com/office/word/2010/wordprocessingInk" xmlns:wne="http://schemas.microsoft.com/office/word/2006/wordml" xmlns:wps="http://schemas.microsoft.com/office/word/2010/wordprocessingShape" mc:Ignorable="w14 w15 wp14">
   <w:endnote w:type="separator" w:id="-1">
     <w:p>
       <w:r>
@@ -14752,7 +14748,7 @@
 </file>
 
 <file path=word/footnotes.xml><?xml version="1.0" encoding="utf-8"?>
-<w:footnotes xmlns:wpc="http://schemas.microsoft.com/office/word/2010/wordprocessingCanvas" xmlns:cx="http://schemas.microsoft.com/office/drawing/2014/chartex" xmlns:mc="http://schemas.openxmlformats.org/markup-compatibility/2006" xmlns:o="urn:schemas-microsoft-com:office:office" xmlns:r="http://schemas.openxmlformats.org/officeDocument/2006/relationships" xmlns:m="http://schemas.openxmlformats.org/officeDocument/2006/math" xmlns:v="urn:schemas-microsoft-com:vml" xmlns:wp14="http://schemas.microsoft.com/office/word/2010/wordprocessingDrawing" xmlns:wp="http://schemas.openxmlformats.org/drawingml/2006/wordprocessingDrawing" xmlns:w10="urn:schemas-microsoft-com:office:word" xmlns:w="http://schemas.openxmlformats.org/wordprocessingml/2006/main" xmlns:w14="http://schemas.microsoft.com/office/word/2010/wordml" xmlns:w15="http://schemas.microsoft.com/office/word/2012/wordml" xmlns:w16se="http://schemas.microsoft.com/office/word/2015/wordml/symex" xmlns:wpg="http://schemas.microsoft.com/office/word/2010/wordprocessingGroup" xmlns:wpi="http://schemas.microsoft.com/office/word/2010/wordprocessingInk" xmlns:wne="http://schemas.microsoft.com/office/word/2006/wordml" xmlns:wps="http://schemas.microsoft.com/office/word/2010/wordprocessingShape" mc:Ignorable="w14 w15 w16se wp14">
+<w:footnotes xmlns:wpc="http://schemas.microsoft.com/office/word/2010/wordprocessingCanvas" xmlns:mc="http://schemas.openxmlformats.org/markup-compatibility/2006" xmlns:o="urn:schemas-microsoft-com:office:office" xmlns:r="http://schemas.openxmlformats.org/officeDocument/2006/relationships" xmlns:m="http://schemas.openxmlformats.org/officeDocument/2006/math" xmlns:v="urn:schemas-microsoft-com:vml" xmlns:wp14="http://schemas.microsoft.com/office/word/2010/wordprocessingDrawing" xmlns:wp="http://schemas.openxmlformats.org/drawingml/2006/wordprocessingDrawing" xmlns:w10="urn:schemas-microsoft-com:office:word" xmlns:w="http://schemas.openxmlformats.org/wordprocessingml/2006/main" xmlns:w14="http://schemas.microsoft.com/office/word/2010/wordml" xmlns:w15="http://schemas.microsoft.com/office/word/2012/wordml" xmlns:wpg="http://schemas.microsoft.com/office/word/2010/wordprocessingGroup" xmlns:wpi="http://schemas.microsoft.com/office/word/2010/wordprocessingInk" xmlns:wne="http://schemas.microsoft.com/office/word/2006/wordml" xmlns:wps="http://schemas.microsoft.com/office/word/2010/wordprocessingShape" mc:Ignorable="w14 w15 wp14">
   <w:footnote w:type="separator" w:id="-1">
     <w:p>
       <w:r>
@@ -14771,7 +14767,7 @@
 </file>
 
 <file path=word/header1.xml><?xml version="1.0" encoding="utf-8"?>
-<w:hdr xmlns:wpc="http://schemas.microsoft.com/office/word/2010/wordprocessingCanvas" xmlns:cx="http://schemas.microsoft.com/office/drawing/2014/chartex" xmlns:mc="http://schemas.openxmlformats.org/markup-compatibility/2006" xmlns:o="urn:schemas-microsoft-com:office:office" xmlns:r="http://schemas.openxmlformats.org/officeDocument/2006/relationships" xmlns:m="http://schemas.openxmlformats.org/officeDocument/2006/math" xmlns:v="urn:schemas-microsoft-com:vml" xmlns:wp14="http://schemas.microsoft.com/office/word/2010/wordprocessingDrawing" xmlns:wp="http://schemas.openxmlformats.org/drawingml/2006/wordprocessingDrawing" xmlns:w10="urn:schemas-microsoft-com:office:word" xmlns:w="http://schemas.openxmlformats.org/wordprocessingml/2006/main" xmlns:w14="http://schemas.microsoft.com/office/word/2010/wordml" xmlns:w15="http://schemas.microsoft.com/office/word/2012/wordml" xmlns:w16se="http://schemas.microsoft.com/office/word/2015/wordml/symex" xmlns:wpg="http://schemas.microsoft.com/office/word/2010/wordprocessingGroup" xmlns:wpi="http://schemas.microsoft.com/office/word/2010/wordprocessingInk" xmlns:wne="http://schemas.microsoft.com/office/word/2006/wordml" xmlns:wps="http://schemas.microsoft.com/office/word/2010/wordprocessingShape" mc:Ignorable="w14 w15 w16se wp14">
+<w:hdr xmlns:wpc="http://schemas.microsoft.com/office/word/2010/wordprocessingCanvas" xmlns:mc="http://schemas.openxmlformats.org/markup-compatibility/2006" xmlns:o="urn:schemas-microsoft-com:office:office" xmlns:r="http://schemas.openxmlformats.org/officeDocument/2006/relationships" xmlns:m="http://schemas.openxmlformats.org/officeDocument/2006/math" xmlns:v="urn:schemas-microsoft-com:vml" xmlns:wp14="http://schemas.microsoft.com/office/word/2010/wordprocessingDrawing" xmlns:wp="http://schemas.openxmlformats.org/drawingml/2006/wordprocessingDrawing" xmlns:w10="urn:schemas-microsoft-com:office:word" xmlns:w="http://schemas.openxmlformats.org/wordprocessingml/2006/main" xmlns:w14="http://schemas.microsoft.com/office/word/2010/wordml" xmlns:w15="http://schemas.microsoft.com/office/word/2012/wordml" xmlns:wpg="http://schemas.microsoft.com/office/word/2010/wordprocessingGroup" xmlns:wpi="http://schemas.microsoft.com/office/word/2010/wordprocessingInk" xmlns:wne="http://schemas.microsoft.com/office/word/2006/wordml" xmlns:wps="http://schemas.microsoft.com/office/word/2010/wordprocessingShape" mc:Ignorable="w14 w15 wp14">
   <w:p>
     <w:pPr>
       <w:widowControl w:val="0"/>
@@ -14965,7 +14961,7 @@
 </file>
 
 <file path=word/numbering.xml><?xml version="1.0" encoding="utf-8"?>
-<w:numbering xmlns:wpc="http://schemas.microsoft.com/office/word/2010/wordprocessingCanvas" xmlns:cx="http://schemas.microsoft.com/office/drawing/2014/chartex" xmlns:mc="http://schemas.openxmlformats.org/markup-compatibility/2006" xmlns:o="urn:schemas-microsoft-com:office:office" xmlns:r="http://schemas.openxmlformats.org/officeDocument/2006/relationships" xmlns:m="http://schemas.openxmlformats.org/officeDocument/2006/math" xmlns:v="urn:schemas-microsoft-com:vml" xmlns:wp14="http://schemas.microsoft.com/office/word/2010/wordprocessingDrawing" xmlns:wp="http://schemas.openxmlformats.org/drawingml/2006/wordprocessingDrawing" xmlns:w10="urn:schemas-microsoft-com:office:word" xmlns:w="http://schemas.openxmlformats.org/wordprocessingml/2006/main" xmlns:w14="http://schemas.microsoft.com/office/word/2010/wordml" xmlns:w15="http://schemas.microsoft.com/office/word/2012/wordml" xmlns:w16se="http://schemas.microsoft.com/office/word/2015/wordml/symex" xmlns:wpg="http://schemas.microsoft.com/office/word/2010/wordprocessingGroup" xmlns:wpi="http://schemas.microsoft.com/office/word/2010/wordprocessingInk" xmlns:wne="http://schemas.microsoft.com/office/word/2006/wordml" xmlns:wps="http://schemas.microsoft.com/office/word/2010/wordprocessingShape" mc:Ignorable="w14 w15 w16se wp14">
+<w:numbering xmlns:wpc="http://schemas.microsoft.com/office/word/2010/wordprocessingCanvas" xmlns:mc="http://schemas.openxmlformats.org/markup-compatibility/2006" xmlns:o="urn:schemas-microsoft-com:office:office" xmlns:r="http://schemas.openxmlformats.org/officeDocument/2006/relationships" xmlns:m="http://schemas.openxmlformats.org/officeDocument/2006/math" xmlns:v="urn:schemas-microsoft-com:vml" xmlns:wp14="http://schemas.microsoft.com/office/word/2010/wordprocessingDrawing" xmlns:wp="http://schemas.openxmlformats.org/drawingml/2006/wordprocessingDrawing" xmlns:w10="urn:schemas-microsoft-com:office:word" xmlns:w="http://schemas.openxmlformats.org/wordprocessingml/2006/main" xmlns:w14="http://schemas.microsoft.com/office/word/2010/wordml" xmlns:w15="http://schemas.microsoft.com/office/word/2012/wordml" xmlns:wpg="http://schemas.microsoft.com/office/word/2010/wordprocessingGroup" xmlns:wpi="http://schemas.microsoft.com/office/word/2010/wordprocessingInk" xmlns:wne="http://schemas.microsoft.com/office/word/2006/wordml" xmlns:wps="http://schemas.microsoft.com/office/word/2010/wordprocessingShape" mc:Ignorable="w14 w15 wp14">
   <w:abstractNum w:abstractNumId="0" w15:restartNumberingAfterBreak="0">
     <w:nsid w:val="04025D66"/>
     <w:multiLevelType w:val="hybridMultilevel"/>
@@ -18969,7 +18965,7 @@
 </file>
 
 <file path=word/styles.xml><?xml version="1.0" encoding="utf-8"?>
-<w:styles xmlns:mc="http://schemas.openxmlformats.org/markup-compatibility/2006" xmlns:r="http://schemas.openxmlformats.org/officeDocument/2006/relationships" xmlns:w="http://schemas.openxmlformats.org/wordprocessingml/2006/main" xmlns:w14="http://schemas.microsoft.com/office/word/2010/wordml" xmlns:w15="http://schemas.microsoft.com/office/word/2012/wordml" xmlns:w16se="http://schemas.microsoft.com/office/word/2015/wordml/symex" mc:Ignorable="w14 w15 w16se">
+<w:styles xmlns:mc="http://schemas.openxmlformats.org/markup-compatibility/2006" xmlns:r="http://schemas.openxmlformats.org/officeDocument/2006/relationships" xmlns:w="http://schemas.openxmlformats.org/wordprocessingml/2006/main" xmlns:w14="http://schemas.microsoft.com/office/word/2010/wordml" xmlns:w15="http://schemas.microsoft.com/office/word/2012/wordml" mc:Ignorable="w14 w15">
   <w:docDefaults>
     <w:rPrDefault>
       <w:rPr>
@@ -20211,7 +20207,7 @@
 </file>
 
 <file path=customXml/itemProps2.xml><?xml version="1.0" encoding="utf-8"?>
-<ds:datastoreItem xmlns:ds="http://schemas.openxmlformats.org/officeDocument/2006/customXml" ds:itemID="{34610D01-B2B3-48F8-ABAC-469F529C03D4}">
+<ds:datastoreItem xmlns:ds="http://schemas.openxmlformats.org/officeDocument/2006/customXml" ds:itemID="{6A4CC4B5-8AF2-4C92-8A29-923A36FC5E91}">
   <ds:schemaRefs>
     <ds:schemaRef ds:uri="http://schemas.openxmlformats.org/officeDocument/2006/bibliography"/>
   </ds:schemaRefs>

</xml_diff>

<commit_message>
pricing in proposal and presentation is added
</commit_message>
<xml_diff>
--- a/FYP Proposal Document V10.docx
+++ b/FYP Proposal Document V10.docx
@@ -2285,7 +2285,6 @@
           <w:docPartUnique/>
         </w:docPartObj>
       </w:sdtPr>
-      <w:sdtEndPr/>
       <w:sdtContent>
         <w:p>
           <w:pPr>
@@ -13268,47 +13267,7 @@
           <w:sz w:val="26"/>
           <w:szCs w:val="26"/>
         </w:rPr>
-        <w:t>Total Hours – 20</w:t>
-      </w:r>
-      <w:r>
-        <w:rPr>
-          <w:rFonts w:ascii="Arial" w:eastAsia="Arial" w:hAnsi="Arial" w:cs="Arial"/>
-          <w:sz w:val="26"/>
-          <w:szCs w:val="26"/>
-        </w:rPr>
-        <w:t>0</w:t>
-      </w:r>
-      <w:r>
-        <w:rPr>
-          <w:rFonts w:ascii="Arial" w:eastAsia="Arial" w:hAnsi="Arial" w:cs="Arial"/>
-          <w:sz w:val="26"/>
-          <w:szCs w:val="26"/>
-        </w:rPr>
-        <w:t xml:space="preserve"> </w:t>
-      </w:r>
-      <w:r>
-        <w:rPr>
-          <w:rFonts w:ascii="Arial" w:eastAsia="Arial" w:hAnsi="Arial" w:cs="Arial"/>
-          <w:sz w:val="26"/>
-          <w:szCs w:val="26"/>
-        </w:rPr>
-        <w:t>h</w:t>
-      </w:r>
-      <w:r>
-        <w:rPr>
-          <w:rFonts w:ascii="Arial" w:eastAsia="Arial" w:hAnsi="Arial" w:cs="Arial"/>
-          <w:sz w:val="26"/>
-          <w:szCs w:val="26"/>
-        </w:rPr>
-        <w:t>ou</w:t>
-      </w:r>
-      <w:r>
-        <w:rPr>
-          <w:rFonts w:ascii="Arial" w:eastAsia="Arial" w:hAnsi="Arial" w:cs="Arial"/>
-          <w:sz w:val="26"/>
-          <w:szCs w:val="26"/>
-        </w:rPr>
-        <w:t>rs</w:t>
+        <w:t>Total Hours – 350 Hours</w:t>
       </w:r>
     </w:p>
     <w:p>
@@ -13329,16 +13288,18 @@
           <w:sz w:val="26"/>
           <w:szCs w:val="26"/>
         </w:rPr>
-        <w:t xml:space="preserve">Per Hour Rate – 10$ </w:t>
-      </w:r>
+        <w:t xml:space="preserve">Per Hour Rate – 1000/- </w:t>
+      </w:r>
+      <w:proofErr w:type="spellStart"/>
       <w:r>
         <w:rPr>
           <w:rFonts w:ascii="Arial" w:eastAsia="Arial" w:hAnsi="Arial" w:cs="Arial"/>
           <w:sz w:val="26"/>
           <w:szCs w:val="26"/>
         </w:rPr>
-        <w:t xml:space="preserve"> </w:t>
-      </w:r>
+        <w:t>Rs</w:t>
+      </w:r>
+      <w:proofErr w:type="spellEnd"/>
     </w:p>
     <w:p>
       <w:pPr>
@@ -13358,7 +13319,7 @@
           <w:sz w:val="26"/>
           <w:szCs w:val="26"/>
         </w:rPr>
-        <w:t xml:space="preserve">Total Hours Rate - </w:t>
+        <w:t xml:space="preserve">Total Hours Rate </w:t>
       </w:r>
       <w:r>
         <w:rPr>
@@ -13366,8 +13327,34 @@
           <w:sz w:val="26"/>
           <w:szCs w:val="26"/>
         </w:rPr>
-        <w:t>2000$</w:t>
-      </w:r>
+        <w:t>–</w:t>
+      </w:r>
+      <w:r>
+        <w:rPr>
+          <w:rFonts w:ascii="Arial" w:eastAsia="Arial" w:hAnsi="Arial" w:cs="Arial"/>
+          <w:sz w:val="26"/>
+          <w:szCs w:val="26"/>
+        </w:rPr>
+        <w:t xml:space="preserve"> </w:t>
+      </w:r>
+      <w:r>
+        <w:rPr>
+          <w:rFonts w:ascii="Arial" w:eastAsia="Arial" w:hAnsi="Arial" w:cs="Arial"/>
+          <w:sz w:val="26"/>
+          <w:szCs w:val="26"/>
+        </w:rPr>
+        <w:t xml:space="preserve">350,000/- </w:t>
+      </w:r>
+      <w:proofErr w:type="spellStart"/>
+      <w:r>
+        <w:rPr>
+          <w:rFonts w:ascii="Arial" w:eastAsia="Arial" w:hAnsi="Arial" w:cs="Arial"/>
+          <w:sz w:val="26"/>
+          <w:szCs w:val="26"/>
+        </w:rPr>
+        <w:t>Rs</w:t>
+      </w:r>
+      <w:proofErr w:type="spellEnd"/>
     </w:p>
     <w:p>
       <w:pPr>
@@ -13405,6 +13392,24 @@
         </w:rPr>
         <w:t xml:space="preserve"> </w:t>
       </w:r>
+      <w:r>
+        <w:rPr>
+          <w:rFonts w:ascii="Arial" w:eastAsia="Arial" w:hAnsi="Arial" w:cs="Arial"/>
+          <w:sz w:val="26"/>
+          <w:szCs w:val="26"/>
+        </w:rPr>
+        <w:t xml:space="preserve">112,938/- </w:t>
+      </w:r>
+      <w:proofErr w:type="spellStart"/>
+      <w:r>
+        <w:rPr>
+          <w:rFonts w:ascii="Arial" w:eastAsia="Arial" w:hAnsi="Arial" w:cs="Arial"/>
+          <w:sz w:val="26"/>
+          <w:szCs w:val="26"/>
+        </w:rPr>
+        <w:t>Rs</w:t>
+      </w:r>
+      <w:proofErr w:type="spellEnd"/>
     </w:p>
     <w:p>
       <w:pPr>
@@ -13461,8 +13466,18 @@
           <w:sz w:val="26"/>
           <w:szCs w:val="26"/>
         </w:rPr>
-        <w:t>– Cloud Server  400$</w:t>
-      </w:r>
+        <w:t xml:space="preserve">– Cloud Server 66,300/-- </w:t>
+      </w:r>
+      <w:proofErr w:type="spellStart"/>
+      <w:r>
+        <w:rPr>
+          <w:rFonts w:ascii="Arial" w:eastAsia="Arial" w:hAnsi="Arial" w:cs="Arial"/>
+          <w:sz w:val="26"/>
+          <w:szCs w:val="26"/>
+        </w:rPr>
+        <w:t>Rs</w:t>
+      </w:r>
+      <w:proofErr w:type="spellEnd"/>
     </w:p>
     <w:p>
       <w:pPr>
@@ -13482,8 +13497,18 @@
           <w:sz w:val="26"/>
           <w:szCs w:val="26"/>
         </w:rPr>
-        <w:t>– Deployment    350$</w:t>
-      </w:r>
+        <w:t xml:space="preserve">– Deployment    24,000/-- </w:t>
+      </w:r>
+      <w:proofErr w:type="spellStart"/>
+      <w:r>
+        <w:rPr>
+          <w:rFonts w:ascii="Arial" w:eastAsia="Arial" w:hAnsi="Arial" w:cs="Arial"/>
+          <w:sz w:val="26"/>
+          <w:szCs w:val="26"/>
+        </w:rPr>
+        <w:t>Rs</w:t>
+      </w:r>
+      <w:proofErr w:type="spellEnd"/>
     </w:p>
     <w:p>
       <w:pPr>
@@ -13497,33 +13522,63 @@
           <w:szCs w:val="26"/>
         </w:rPr>
       </w:pPr>
-      <w:r>
+    </w:p>
+    <w:p>
+      <w:pPr>
+        <w:numPr>
+          <w:ilvl w:val="2"/>
+          <w:numId w:val="9"/>
+        </w:numPr>
         <w:rPr>
           <w:rFonts w:ascii="Arial" w:eastAsia="Arial" w:hAnsi="Arial" w:cs="Arial"/>
           <w:sz w:val="26"/>
           <w:szCs w:val="26"/>
         </w:rPr>
-        <w:lastRenderedPageBreak/>
-        <w:t xml:space="preserve">– Third Party </w:t>
-      </w:r>
-      <w:proofErr w:type="spellStart"/>
+      </w:pPr>
       <w:r>
         <w:rPr>
           <w:rFonts w:ascii="Arial" w:eastAsia="Arial" w:hAnsi="Arial" w:cs="Arial"/>
           <w:sz w:val="26"/>
           <w:szCs w:val="26"/>
         </w:rPr>
-        <w:t>Api’s</w:t>
-      </w:r>
-      <w:proofErr w:type="spellEnd"/>
+        <w:t xml:space="preserve">– Third Party </w:t>
+      </w:r>
+      <w:proofErr w:type="spellStart"/>
       <w:r>
         <w:rPr>
           <w:rFonts w:ascii="Arial" w:eastAsia="Arial" w:hAnsi="Arial" w:cs="Arial"/>
           <w:sz w:val="26"/>
           <w:szCs w:val="26"/>
         </w:rPr>
-        <w:t xml:space="preserve"> (Google Map, Payment Methods, Data)  300$</w:t>
-      </w:r>
+        <w:t>Api’s</w:t>
+      </w:r>
+      <w:proofErr w:type="spellEnd"/>
+      <w:r>
+        <w:rPr>
+          <w:rFonts w:ascii="Arial" w:eastAsia="Arial" w:hAnsi="Arial" w:cs="Arial"/>
+          <w:sz w:val="26"/>
+          <w:szCs w:val="26"/>
+        </w:rPr>
+        <w:t xml:space="preserve"> (Google Map</w:t>
+      </w:r>
+      <w:r>
+        <w:rPr>
+          <w:rFonts w:ascii="Arial" w:eastAsia="Arial" w:hAnsi="Arial" w:cs="Arial"/>
+          <w:sz w:val="26"/>
+          <w:szCs w:val="26"/>
+        </w:rPr>
+        <w:t xml:space="preserve">, Payment Methods, Data)  66,300/-- </w:t>
+      </w:r>
+      <w:proofErr w:type="spellStart"/>
+      <w:r>
+        <w:rPr>
+          <w:rFonts w:ascii="Arial" w:eastAsia="Arial" w:hAnsi="Arial" w:cs="Arial"/>
+          <w:sz w:val="26"/>
+          <w:szCs w:val="26"/>
+        </w:rPr>
+        <w:t>Rs</w:t>
+      </w:r>
+      <w:proofErr w:type="spellEnd"/>
     </w:p>
     <w:p>
       <w:pPr>
@@ -13566,8 +13621,9 @@
           <w:sz w:val="26"/>
           <w:szCs w:val="26"/>
         </w:rPr>
-        <w:t xml:space="preserve">Total cost $. -- </w:t>
-      </w:r>
+        <w:t xml:space="preserve">Total cost </w:t>
+      </w:r>
+      <w:proofErr w:type="spellStart"/>
       <w:r>
         <w:rPr>
           <w:rFonts w:ascii="Arial" w:eastAsia="Arial" w:hAnsi="Arial" w:cs="Arial"/>
@@ -13576,8 +13632,9 @@
           <w:sz w:val="26"/>
           <w:szCs w:val="26"/>
         </w:rPr>
-        <w:t>30</w:t>
-      </w:r>
+        <w:t>Rs</w:t>
+      </w:r>
+      <w:proofErr w:type="spellEnd"/>
       <w:r>
         <w:rPr>
           <w:rFonts w:ascii="Arial" w:eastAsia="Arial" w:hAnsi="Arial" w:cs="Arial"/>
@@ -13586,7 +13643,7 @@
           <w:sz w:val="26"/>
           <w:szCs w:val="26"/>
         </w:rPr>
-        <w:t>50$</w:t>
+        <w:t>. 619,238 / =</w:t>
       </w:r>
       <w:r>
         <w:rPr>
@@ -13618,6 +13675,8 @@
           <w:szCs w:val="26"/>
         </w:rPr>
       </w:pPr>
+      <w:bookmarkStart w:id="15" w:name="_GoBack"/>
+      <w:bookmarkEnd w:id="15"/>
     </w:p>
     <w:p>
       <w:pPr>
@@ -14225,8 +14284,6 @@
           <w:szCs w:val="28"/>
         </w:rPr>
       </w:pPr>
-      <w:bookmarkStart w:id="15" w:name="_GoBack"/>
-      <w:bookmarkEnd w:id="15"/>
     </w:p>
     <w:p>
       <w:pPr>
@@ -14316,6 +14373,7 @@
           <w:rFonts w:ascii="Arial" w:eastAsia="Arial" w:hAnsi="Arial" w:cs="Arial"/>
           <w:noProof/>
         </w:rPr>
+        <w:lastRenderedPageBreak/>
         <w:drawing>
           <wp:inline distT="0" distB="0" distL="0" distR="0">
             <wp:extent cx="5943600" cy="2867660"/>
@@ -14374,7 +14432,6 @@
           <w:rFonts w:ascii="Arial" w:eastAsia="Arial" w:hAnsi="Arial" w:cs="Arial"/>
           <w:noProof/>
         </w:rPr>
-        <w:lastRenderedPageBreak/>
         <w:drawing>
           <wp:inline distT="0" distB="0" distL="0" distR="0">
             <wp:extent cx="5943600" cy="3223260"/>
@@ -20207,7 +20264,7 @@
 </file>
 
 <file path=customXml/itemProps2.xml><?xml version="1.0" encoding="utf-8"?>
-<ds:datastoreItem xmlns:ds="http://schemas.openxmlformats.org/officeDocument/2006/customXml" ds:itemID="{6A4CC4B5-8AF2-4C92-8A29-923A36FC5E91}">
+<ds:datastoreItem xmlns:ds="http://schemas.openxmlformats.org/officeDocument/2006/customXml" ds:itemID="{30DDF303-6C3F-42E8-BABC-3864E673DBED}">
   <ds:schemaRefs>
     <ds:schemaRef ds:uri="http://schemas.openxmlformats.org/officeDocument/2006/bibliography"/>
   </ds:schemaRefs>

</xml_diff>

<commit_message>
analyze and development added with gantt chart
</commit_message>
<xml_diff>
--- a/FYP Proposal Document V10.docx
+++ b/FYP Proposal Document V10.docx
@@ -11803,21 +11803,7 @@
     <w:p>
       <w:pPr>
         <w:spacing w:after="160" w:line="259" w:lineRule="auto"/>
-        <w:ind w:left="1440"/>
-        <w:rPr>
-          <w:rFonts w:ascii="Arial" w:eastAsia="Arial" w:hAnsi="Arial" w:cs="Arial"/>
-        </w:rPr>
-      </w:pPr>
-      <w:r>
-        <w:rPr>
-          <w:rFonts w:ascii="Arial" w:eastAsia="Arial" w:hAnsi="Arial" w:cs="Arial"/>
-        </w:rPr>
-        <w:t>……</w:t>
-      </w:r>
-    </w:p>
-    <w:p>
-      <w:pPr>
-        <w:spacing w:after="160" w:line="259" w:lineRule="auto"/>
+        <w:ind w:left="720" w:firstLine="720"/>
         <w:rPr>
           <w:rFonts w:ascii="Arial" w:eastAsia="Arial" w:hAnsi="Arial" w:cs="Arial"/>
           <w:b/>
@@ -11829,24 +11815,32 @@
       <w:r>
         <w:rPr>
           <w:rFonts w:ascii="Arial" w:eastAsia="Arial" w:hAnsi="Arial" w:cs="Arial"/>
-        </w:rPr>
-        <w:tab/>
-      </w:r>
-      <w:r>
-        <w:rPr>
-          <w:rFonts w:ascii="Arial" w:eastAsia="Arial" w:hAnsi="Arial" w:cs="Arial"/>
-        </w:rPr>
-        <w:tab/>
-      </w:r>
-      <w:r>
-        <w:rPr>
-          <w:rFonts w:ascii="Arial" w:eastAsia="Arial" w:hAnsi="Arial" w:cs="Arial"/>
           <w:b/>
           <w:sz w:val="28"/>
           <w:szCs w:val="28"/>
           <w:u w:val="single"/>
         </w:rPr>
-        <w:t>Development and Implementation:</w:t>
+        <w:t>Modules</w:t>
+      </w:r>
+      <w:r>
+        <w:rPr>
+          <w:rFonts w:ascii="Arial" w:eastAsia="Arial" w:hAnsi="Arial" w:cs="Arial"/>
+          <w:b/>
+          <w:sz w:val="28"/>
+          <w:szCs w:val="28"/>
+          <w:u w:val="single"/>
+        </w:rPr>
+        <w:t xml:space="preserve"> / Panels</w:t>
+      </w:r>
+      <w:r>
+        <w:rPr>
+          <w:rFonts w:ascii="Arial" w:eastAsia="Arial" w:hAnsi="Arial" w:cs="Arial"/>
+          <w:b/>
+          <w:sz w:val="28"/>
+          <w:szCs w:val="28"/>
+          <w:u w:val="single"/>
+        </w:rPr>
+        <w:t>:</w:t>
       </w:r>
     </w:p>
     <w:p>
@@ -11861,33 +11855,1160 @@
         <w:rPr>
           <w:rFonts w:ascii="Arial" w:eastAsia="Arial" w:hAnsi="Arial" w:cs="Arial"/>
         </w:rPr>
-        <w:t>…..</w:t>
-      </w:r>
-      <w:r>
-        <w:rPr>
-          <w:rFonts w:ascii="Arial" w:eastAsia="Arial" w:hAnsi="Arial" w:cs="Arial"/>
-        </w:rPr>
-        <w:t>.</w:t>
+        <w:t xml:space="preserve">The Design is consist of different Panels Which Contain Different Role and features that will </w:t>
+      </w:r>
+      <w:r>
+        <w:rPr>
+          <w:rFonts w:ascii="Arial" w:eastAsia="Arial" w:hAnsi="Arial" w:cs="Arial"/>
+        </w:rPr>
+        <w:t xml:space="preserve">created to make that possible here are some of the modules </w:t>
       </w:r>
     </w:p>
     <w:p>
       <w:pPr>
         <w:spacing w:after="160" w:line="259" w:lineRule="auto"/>
-        <w:rPr>
-          <w:rFonts w:ascii="Arial" w:eastAsia="Arial" w:hAnsi="Arial" w:cs="Arial"/>
-        </w:rPr>
-      </w:pPr>
-      <w:r>
-        <w:rPr>
-          <w:rFonts w:ascii="Arial" w:eastAsia="Arial" w:hAnsi="Arial" w:cs="Arial"/>
+        <w:ind w:left="720" w:firstLine="720"/>
+        <w:rPr>
+          <w:rFonts w:ascii="Arial" w:eastAsia="Arial" w:hAnsi="Arial" w:cs="Arial"/>
+          <w:b/>
+          <w:sz w:val="28"/>
+          <w:szCs w:val="28"/>
+          <w:u w:val="single"/>
+        </w:rPr>
+      </w:pPr>
+      <w:r>
+        <w:rPr>
+          <w:rFonts w:ascii="Arial" w:eastAsia="Arial" w:hAnsi="Arial" w:cs="Arial"/>
+          <w:b/>
+          <w:sz w:val="28"/>
+          <w:szCs w:val="28"/>
+          <w:u w:val="single"/>
+        </w:rPr>
+        <w:t>Admin Module / Panel:</w:t>
+      </w:r>
+    </w:p>
+    <w:p>
+      <w:pPr>
+        <w:spacing w:after="160" w:line="259" w:lineRule="auto"/>
+        <w:ind w:left="1440"/>
+        <w:rPr>
+          <w:rFonts w:ascii="Arial" w:eastAsia="Arial" w:hAnsi="Arial" w:cs="Arial"/>
+        </w:rPr>
+      </w:pPr>
+      <w:r>
+        <w:rPr>
+          <w:rFonts w:ascii="Arial" w:eastAsia="Arial" w:hAnsi="Arial" w:cs="Arial"/>
+        </w:rPr>
+        <w:t>This module will controll all other modules and will acquire the abi</w:t>
+      </w:r>
+      <w:r>
+        <w:rPr>
+          <w:rFonts w:ascii="Arial" w:eastAsia="Arial" w:hAnsi="Arial" w:cs="Arial"/>
+        </w:rPr>
+        <w:t xml:space="preserve">lity to take controll of every other </w:t>
+      </w:r>
+      <w:r>
+        <w:rPr>
+          <w:rFonts w:ascii="Arial" w:eastAsia="Arial" w:hAnsi="Arial" w:cs="Arial"/>
+        </w:rPr>
+        <w:t xml:space="preserve">Module and panel </w:t>
+      </w:r>
+    </w:p>
+    <w:p>
+      <w:pPr>
+        <w:spacing w:after="160" w:line="259" w:lineRule="auto"/>
+        <w:ind w:left="1440"/>
+        <w:rPr>
+          <w:rFonts w:ascii="Arial" w:eastAsia="Arial" w:hAnsi="Arial" w:cs="Arial"/>
+          <w:b/>
+        </w:rPr>
+      </w:pPr>
+      <w:r>
+        <w:rPr>
+          <w:rFonts w:ascii="Arial" w:eastAsia="Arial" w:hAnsi="Arial" w:cs="Arial"/>
+          <w:b/>
+        </w:rPr>
+        <w:t>Analyzation Module:</w:t>
+      </w:r>
+    </w:p>
+    <w:p>
+      <w:pPr>
+        <w:spacing w:after="160" w:line="259" w:lineRule="auto"/>
+        <w:ind w:left="1440"/>
+        <w:rPr>
+          <w:rFonts w:ascii="Arial" w:eastAsia="Arial" w:hAnsi="Arial" w:cs="Arial"/>
+        </w:rPr>
+      </w:pPr>
+      <w:r>
+        <w:rPr>
+          <w:rFonts w:ascii="Arial" w:eastAsia="Arial" w:hAnsi="Arial" w:cs="Arial"/>
+        </w:rPr>
+        <w:t xml:space="preserve">This will contain all the analyzation and visualization of the application in the form of Dashboard. It will monitor the all the panels and the flow, working of that panels </w:t>
+      </w:r>
+      <w:r>
+        <w:rPr>
+          <w:rFonts w:ascii="Arial" w:eastAsia="Arial" w:hAnsi="Arial" w:cs="Arial"/>
+        </w:rPr>
+        <w:t>like request and response visualization, payment visualization, earning visualization etc.</w:t>
+      </w:r>
+    </w:p>
+    <w:p>
+      <w:pPr>
+        <w:spacing w:after="160" w:line="259" w:lineRule="auto"/>
+        <w:ind w:left="1440"/>
+        <w:rPr>
+          <w:rFonts w:ascii="Arial" w:eastAsia="Arial" w:hAnsi="Arial" w:cs="Arial"/>
+          <w:b/>
+        </w:rPr>
+      </w:pPr>
+      <w:r>
+        <w:rPr>
+          <w:rFonts w:ascii="Arial" w:eastAsia="Arial" w:hAnsi="Arial" w:cs="Arial"/>
+          <w:b/>
+        </w:rPr>
+        <w:t>Monitoring Module</w:t>
+      </w:r>
+      <w:r>
+        <w:rPr>
+          <w:rFonts w:ascii="Arial" w:eastAsia="Arial" w:hAnsi="Arial" w:cs="Arial"/>
+          <w:b/>
+        </w:rPr>
+        <w:t xml:space="preserve"> Request / Responses</w:t>
+      </w:r>
+      <w:r>
+        <w:rPr>
+          <w:rFonts w:ascii="Arial" w:eastAsia="Arial" w:hAnsi="Arial" w:cs="Arial"/>
+          <w:b/>
+        </w:rPr>
+        <w:t xml:space="preserve"> </w:t>
+      </w:r>
+      <w:proofErr w:type="gramStart"/>
+      <w:r>
+        <w:rPr>
+          <w:rFonts w:ascii="Arial" w:eastAsia="Arial" w:hAnsi="Arial" w:cs="Arial"/>
+          <w:b/>
+        </w:rPr>
+        <w:t>And</w:t>
+      </w:r>
+      <w:proofErr w:type="gramEnd"/>
+      <w:r>
+        <w:rPr>
+          <w:rFonts w:ascii="Arial" w:eastAsia="Arial" w:hAnsi="Arial" w:cs="Arial"/>
+          <w:b/>
+        </w:rPr>
+        <w:t xml:space="preserve"> Users / Providers</w:t>
+      </w:r>
+      <w:r>
+        <w:rPr>
+          <w:rFonts w:ascii="Arial" w:eastAsia="Arial" w:hAnsi="Arial" w:cs="Arial"/>
+          <w:b/>
+        </w:rPr>
+        <w:t>:</w:t>
+      </w:r>
+    </w:p>
+    <w:p>
+      <w:pPr>
+        <w:spacing w:after="160" w:line="259" w:lineRule="auto"/>
+        <w:ind w:left="1440"/>
+        <w:rPr>
+          <w:rFonts w:ascii="Arial" w:eastAsia="Arial" w:hAnsi="Arial" w:cs="Arial"/>
+        </w:rPr>
+      </w:pPr>
+      <w:r>
+        <w:rPr>
+          <w:rFonts w:ascii="Arial" w:eastAsia="Arial" w:hAnsi="Arial" w:cs="Arial"/>
+        </w:rPr>
+        <w:t xml:space="preserve">The admin will be able to monitor the whole application requests and responses that are being made by the client and provider </w:t>
+      </w:r>
+      <w:r>
+        <w:rPr>
+          <w:rFonts w:ascii="Arial" w:eastAsia="Arial" w:hAnsi="Arial" w:cs="Arial"/>
+        </w:rPr>
+        <w:t xml:space="preserve">its acceptance </w:t>
+      </w:r>
+      <w:r>
+        <w:rPr>
+          <w:rFonts w:ascii="Arial" w:eastAsia="Arial" w:hAnsi="Arial" w:cs="Arial"/>
+        </w:rPr>
+        <w:t>i</w:t>
+      </w:r>
+      <w:r>
+        <w:rPr>
+          <w:rFonts w:ascii="Arial" w:eastAsia="Arial" w:hAnsi="Arial" w:cs="Arial"/>
+        </w:rPr>
+        <w:t xml:space="preserve">ts rejections and with the details </w:t>
+      </w:r>
+    </w:p>
+    <w:p>
+      <w:pPr>
+        <w:spacing w:after="160" w:line="259" w:lineRule="auto"/>
+        <w:ind w:left="1440"/>
+        <w:rPr>
+          <w:rFonts w:ascii="Arial" w:eastAsia="Arial" w:hAnsi="Arial" w:cs="Arial"/>
+          <w:b/>
+        </w:rPr>
+      </w:pPr>
+      <w:r>
+        <w:rPr>
+          <w:rFonts w:ascii="Arial" w:eastAsia="Arial" w:hAnsi="Arial" w:cs="Arial"/>
+          <w:b/>
+        </w:rPr>
+        <w:t>Transactions Leaguer:</w:t>
+      </w:r>
+    </w:p>
+    <w:p>
+      <w:pPr>
+        <w:spacing w:after="160" w:line="259" w:lineRule="auto"/>
+        <w:ind w:left="1440"/>
+        <w:rPr>
+          <w:rFonts w:ascii="Arial" w:eastAsia="Arial" w:hAnsi="Arial" w:cs="Arial"/>
+        </w:rPr>
+      </w:pPr>
+      <w:r>
+        <w:rPr>
+          <w:rFonts w:ascii="Arial" w:eastAsia="Arial" w:hAnsi="Arial" w:cs="Arial"/>
+        </w:rPr>
+        <w:t xml:space="preserve">This will contain all the transactions and its details </w:t>
+      </w:r>
+      <w:r>
+        <w:rPr>
+          <w:rFonts w:ascii="Arial" w:eastAsia="Arial" w:hAnsi="Arial" w:cs="Arial"/>
+        </w:rPr>
+        <w:t xml:space="preserve">and it will only be available to admin </w:t>
+      </w:r>
+    </w:p>
+    <w:p>
+      <w:pPr>
+        <w:spacing w:after="160" w:line="259" w:lineRule="auto"/>
+        <w:ind w:left="1440"/>
+        <w:rPr>
+          <w:rFonts w:ascii="Arial" w:eastAsia="Arial" w:hAnsi="Arial" w:cs="Arial"/>
+          <w:b/>
+        </w:rPr>
+      </w:pPr>
+      <w:r>
+        <w:rPr>
+          <w:rFonts w:ascii="Arial" w:eastAsia="Arial" w:hAnsi="Arial" w:cs="Arial"/>
+          <w:b/>
+        </w:rPr>
+        <w:t>Reviews Module:</w:t>
+      </w:r>
+    </w:p>
+    <w:p>
+      <w:pPr>
+        <w:spacing w:after="160" w:line="259" w:lineRule="auto"/>
+        <w:ind w:left="1440"/>
+        <w:rPr>
+          <w:rFonts w:ascii="Arial" w:eastAsia="Arial" w:hAnsi="Arial" w:cs="Arial"/>
+        </w:rPr>
+      </w:pPr>
+      <w:r>
+        <w:rPr>
+          <w:rFonts w:ascii="Arial" w:eastAsia="Arial" w:hAnsi="Arial" w:cs="Arial"/>
+        </w:rPr>
+        <w:t>It will contain all the reviews of the application that will help in decision making of the admin</w:t>
+      </w:r>
+    </w:p>
+    <w:p>
+      <w:pPr>
+        <w:spacing w:after="160" w:line="259" w:lineRule="auto"/>
+        <w:ind w:left="1440"/>
+        <w:rPr>
+          <w:rFonts w:ascii="Arial" w:eastAsia="Arial" w:hAnsi="Arial" w:cs="Arial"/>
+        </w:rPr>
+      </w:pPr>
+    </w:p>
+    <w:p>
+      <w:pPr>
+        <w:spacing w:after="160" w:line="259" w:lineRule="auto"/>
+        <w:ind w:left="720" w:firstLine="720"/>
+        <w:rPr>
+          <w:rFonts w:ascii="Arial" w:eastAsia="Arial" w:hAnsi="Arial" w:cs="Arial"/>
+          <w:b/>
+          <w:sz w:val="28"/>
+          <w:szCs w:val="28"/>
+          <w:u w:val="single"/>
+        </w:rPr>
+      </w:pPr>
+      <w:r>
+        <w:rPr>
+          <w:rFonts w:ascii="Arial" w:eastAsia="Arial" w:hAnsi="Arial" w:cs="Arial"/>
+          <w:b/>
+          <w:sz w:val="28"/>
+          <w:szCs w:val="28"/>
+          <w:u w:val="single"/>
+        </w:rPr>
+        <w:t>Client Module / Panel:</w:t>
+      </w:r>
+    </w:p>
+    <w:p>
+      <w:pPr>
+        <w:spacing w:after="160" w:line="259" w:lineRule="auto"/>
+        <w:ind w:left="720" w:firstLine="720"/>
+        <w:rPr>
+          <w:rFonts w:ascii="Arial" w:eastAsia="Arial" w:hAnsi="Arial" w:cs="Arial"/>
+          <w:szCs w:val="28"/>
+        </w:rPr>
+      </w:pPr>
+      <w:r>
+        <w:rPr>
+          <w:rFonts w:ascii="Arial" w:eastAsia="Arial" w:hAnsi="Arial" w:cs="Arial"/>
+          <w:szCs w:val="28"/>
+        </w:rPr>
+        <w:t xml:space="preserve">Client module will cover all the </w:t>
+      </w:r>
+      <w:r>
+        <w:rPr>
+          <w:rFonts w:ascii="Arial" w:eastAsia="Arial" w:hAnsi="Arial" w:cs="Arial"/>
+          <w:szCs w:val="28"/>
+        </w:rPr>
+        <w:t xml:space="preserve">details of features that </w:t>
+      </w:r>
+    </w:p>
+    <w:p>
+      <w:pPr>
+        <w:spacing w:after="160" w:line="259" w:lineRule="auto"/>
+        <w:ind w:left="720" w:firstLine="720"/>
+        <w:rPr>
+          <w:rFonts w:ascii="Arial" w:eastAsia="Arial" w:hAnsi="Arial" w:cs="Arial"/>
+          <w:b/>
+          <w:szCs w:val="28"/>
+          <w:u w:val="single"/>
+        </w:rPr>
+      </w:pPr>
+      <w:r>
+        <w:rPr>
+          <w:rFonts w:ascii="Arial" w:eastAsia="Arial" w:hAnsi="Arial" w:cs="Arial"/>
+          <w:b/>
+          <w:szCs w:val="28"/>
+          <w:u w:val="single"/>
+        </w:rPr>
+        <w:t xml:space="preserve">Map Module: </w:t>
+      </w:r>
+    </w:p>
+    <w:p>
+      <w:pPr>
+        <w:spacing w:after="160" w:line="259" w:lineRule="auto"/>
+        <w:ind w:left="720" w:firstLine="720"/>
+        <w:rPr>
+          <w:rFonts w:ascii="Arial" w:eastAsia="Arial" w:hAnsi="Arial" w:cs="Arial"/>
+          <w:szCs w:val="28"/>
+        </w:rPr>
+      </w:pPr>
+      <w:r>
+        <w:rPr>
+          <w:rFonts w:ascii="Arial" w:eastAsia="Arial" w:hAnsi="Arial" w:cs="Arial"/>
+          <w:szCs w:val="28"/>
+        </w:rPr>
+        <w:t xml:space="preserve">This will contain the map which will be use to locate the service provider </w:t>
+      </w:r>
+    </w:p>
+    <w:p>
+      <w:pPr>
+        <w:spacing w:after="160" w:line="259" w:lineRule="auto"/>
+        <w:ind w:left="720" w:firstLine="720"/>
+        <w:rPr>
+          <w:rFonts w:ascii="Arial" w:eastAsia="Arial" w:hAnsi="Arial" w:cs="Arial"/>
+          <w:b/>
+          <w:szCs w:val="28"/>
+        </w:rPr>
+      </w:pPr>
+      <w:r>
+        <w:rPr>
+          <w:rFonts w:ascii="Arial" w:eastAsia="Arial" w:hAnsi="Arial" w:cs="Arial"/>
+          <w:b/>
+          <w:szCs w:val="28"/>
+        </w:rPr>
+        <w:t>Booking / Cancelling / Reporting Module:</w:t>
+      </w:r>
+    </w:p>
+    <w:p>
+      <w:pPr>
+        <w:spacing w:after="160" w:line="259" w:lineRule="auto"/>
+        <w:ind w:left="720" w:firstLine="720"/>
+        <w:rPr>
+          <w:rFonts w:ascii="Arial" w:eastAsia="Arial" w:hAnsi="Arial" w:cs="Arial"/>
+          <w:szCs w:val="28"/>
+        </w:rPr>
+      </w:pPr>
+      <w:r>
+        <w:rPr>
+          <w:rFonts w:ascii="Arial" w:eastAsia="Arial" w:hAnsi="Arial" w:cs="Arial"/>
+          <w:szCs w:val="28"/>
+        </w:rPr>
+        <w:t xml:space="preserve">This will contain all the features to book cancel and reporting of </w:t>
+      </w:r>
+      <w:r>
+        <w:rPr>
+          <w:rFonts w:ascii="Arial" w:eastAsia="Arial" w:hAnsi="Arial" w:cs="Arial"/>
+          <w:szCs w:val="28"/>
         </w:rPr>
         <w:tab/>
       </w:r>
+    </w:p>
+    <w:p>
+      <w:pPr>
+        <w:spacing w:after="160" w:line="259" w:lineRule="auto"/>
+        <w:ind w:left="720" w:firstLine="720"/>
+        <w:rPr>
+          <w:rFonts w:ascii="Arial" w:eastAsia="Arial" w:hAnsi="Arial" w:cs="Arial"/>
+          <w:szCs w:val="28"/>
+        </w:rPr>
+      </w:pPr>
+      <w:r>
+        <w:rPr>
+          <w:rFonts w:ascii="Arial" w:eastAsia="Arial" w:hAnsi="Arial" w:cs="Arial"/>
+          <w:szCs w:val="28"/>
+        </w:rPr>
+        <w:lastRenderedPageBreak/>
+        <w:t xml:space="preserve">Client panel </w:t>
+      </w:r>
+    </w:p>
+    <w:p>
+      <w:pPr>
+        <w:spacing w:after="160" w:line="259" w:lineRule="auto"/>
+        <w:ind w:left="720" w:firstLine="720"/>
+        <w:rPr>
+          <w:rFonts w:ascii="Arial" w:eastAsia="Arial" w:hAnsi="Arial" w:cs="Arial"/>
+          <w:b/>
+          <w:szCs w:val="28"/>
+        </w:rPr>
+      </w:pPr>
+      <w:r>
+        <w:rPr>
+          <w:rFonts w:ascii="Arial" w:eastAsia="Arial" w:hAnsi="Arial" w:cs="Arial"/>
+          <w:b/>
+          <w:szCs w:val="28"/>
+        </w:rPr>
+        <w:t>Payment Module:</w:t>
+      </w:r>
+    </w:p>
+    <w:p>
+      <w:pPr>
+        <w:spacing w:after="160" w:line="259" w:lineRule="auto"/>
+        <w:ind w:left="720" w:firstLine="720"/>
+        <w:rPr>
+          <w:rFonts w:ascii="Arial" w:eastAsia="Arial" w:hAnsi="Arial" w:cs="Arial"/>
+          <w:szCs w:val="28"/>
+        </w:rPr>
+      </w:pPr>
+      <w:r>
+        <w:rPr>
+          <w:rFonts w:ascii="Arial" w:eastAsia="Arial" w:hAnsi="Arial" w:cs="Arial"/>
+          <w:szCs w:val="28"/>
+        </w:rPr>
+        <w:t>It will contain all the features that will cover all the transaction process</w:t>
+      </w:r>
+    </w:p>
+    <w:p>
+      <w:pPr>
+        <w:spacing w:after="160" w:line="259" w:lineRule="auto"/>
+        <w:ind w:left="720" w:firstLine="720"/>
+        <w:rPr>
+          <w:rFonts w:ascii="Arial" w:eastAsia="Arial" w:hAnsi="Arial" w:cs="Arial"/>
+          <w:szCs w:val="28"/>
+        </w:rPr>
+      </w:pPr>
+    </w:p>
+    <w:p>
+      <w:pPr>
+        <w:spacing w:after="160" w:line="259" w:lineRule="auto"/>
+        <w:ind w:left="720" w:firstLine="720"/>
+        <w:rPr>
+          <w:rFonts w:ascii="Arial" w:eastAsia="Arial" w:hAnsi="Arial" w:cs="Arial"/>
+          <w:b/>
+          <w:szCs w:val="28"/>
+        </w:rPr>
+      </w:pPr>
+      <w:r>
+        <w:rPr>
+          <w:rFonts w:ascii="Arial" w:eastAsia="Arial" w:hAnsi="Arial" w:cs="Arial"/>
+          <w:b/>
+          <w:szCs w:val="28"/>
+        </w:rPr>
+        <w:t>Notification Module:</w:t>
+      </w:r>
+    </w:p>
+    <w:p>
+      <w:pPr>
+        <w:spacing w:after="160" w:line="259" w:lineRule="auto"/>
+        <w:ind w:left="720" w:firstLine="720"/>
+        <w:rPr>
+          <w:rFonts w:ascii="Arial" w:eastAsia="Arial" w:hAnsi="Arial" w:cs="Arial"/>
+          <w:szCs w:val="28"/>
+        </w:rPr>
+      </w:pPr>
+      <w:r>
+        <w:rPr>
+          <w:rFonts w:ascii="Arial" w:eastAsia="Arial" w:hAnsi="Arial" w:cs="Arial"/>
+          <w:szCs w:val="28"/>
+        </w:rPr>
+        <w:t>This will contain the notification feature</w:t>
+      </w:r>
+    </w:p>
+    <w:p>
+      <w:pPr>
+        <w:spacing w:after="160" w:line="259" w:lineRule="auto"/>
+        <w:ind w:left="720" w:firstLine="720"/>
+        <w:rPr>
+          <w:rFonts w:ascii="Arial" w:eastAsia="Arial" w:hAnsi="Arial" w:cs="Arial"/>
+          <w:szCs w:val="28"/>
+        </w:rPr>
+      </w:pPr>
+    </w:p>
+    <w:p>
+      <w:pPr>
+        <w:spacing w:after="160" w:line="259" w:lineRule="auto"/>
+        <w:ind w:left="720" w:firstLine="720"/>
+        <w:rPr>
+          <w:rFonts w:ascii="Arial" w:eastAsia="Arial" w:hAnsi="Arial" w:cs="Arial"/>
+          <w:b/>
+          <w:sz w:val="28"/>
+          <w:szCs w:val="28"/>
+          <w:u w:val="single"/>
+        </w:rPr>
+      </w:pPr>
+      <w:r>
+        <w:rPr>
+          <w:rFonts w:ascii="Arial" w:eastAsia="Arial" w:hAnsi="Arial" w:cs="Arial"/>
+          <w:b/>
+          <w:sz w:val="28"/>
+          <w:szCs w:val="28"/>
+          <w:u w:val="single"/>
+        </w:rPr>
+        <w:t>Provider Module / Panel:</w:t>
+      </w:r>
+    </w:p>
+    <w:p>
+      <w:pPr>
+        <w:spacing w:after="160" w:line="259" w:lineRule="auto"/>
+        <w:ind w:left="720" w:firstLine="720"/>
+        <w:rPr>
+          <w:rFonts w:ascii="Arial" w:eastAsia="Arial" w:hAnsi="Arial" w:cs="Arial"/>
+          <w:b/>
+          <w:sz w:val="28"/>
+          <w:szCs w:val="28"/>
+          <w:u w:val="single"/>
+        </w:rPr>
+      </w:pPr>
+    </w:p>
+    <w:p>
+      <w:pPr>
+        <w:spacing w:after="160" w:line="259" w:lineRule="auto"/>
+        <w:ind w:left="720" w:firstLine="720"/>
+        <w:rPr>
+          <w:rFonts w:ascii="Arial" w:eastAsia="Arial" w:hAnsi="Arial" w:cs="Arial"/>
+          <w:b/>
+          <w:szCs w:val="28"/>
+          <w:u w:val="single"/>
+        </w:rPr>
+      </w:pPr>
+      <w:r>
+        <w:rPr>
+          <w:rFonts w:ascii="Arial" w:eastAsia="Arial" w:hAnsi="Arial" w:cs="Arial"/>
+          <w:b/>
+          <w:szCs w:val="28"/>
+          <w:u w:val="single"/>
+        </w:rPr>
+        <w:t>Manage Profile:</w:t>
+      </w:r>
+    </w:p>
+    <w:p>
+      <w:pPr>
+        <w:spacing w:after="160" w:line="259" w:lineRule="auto"/>
+        <w:ind w:left="720" w:firstLine="720"/>
+        <w:rPr>
+          <w:rFonts w:ascii="Arial" w:eastAsia="Arial" w:hAnsi="Arial" w:cs="Arial"/>
+          <w:szCs w:val="28"/>
+        </w:rPr>
+      </w:pPr>
+      <w:r>
+        <w:rPr>
+          <w:rFonts w:ascii="Arial" w:eastAsia="Arial" w:hAnsi="Arial" w:cs="Arial"/>
+          <w:szCs w:val="28"/>
+        </w:rPr>
+        <w:t>Driver will be able to make changes to their profile as per situation</w:t>
+      </w:r>
+    </w:p>
+    <w:p>
+      <w:pPr>
+        <w:spacing w:after="160" w:line="259" w:lineRule="auto"/>
+        <w:ind w:left="720" w:firstLine="720"/>
+        <w:rPr>
+          <w:rFonts w:ascii="Arial" w:eastAsia="Arial" w:hAnsi="Arial" w:cs="Arial"/>
+          <w:szCs w:val="28"/>
+        </w:rPr>
+      </w:pPr>
+      <w:r>
+        <w:rPr>
+          <w:rFonts w:ascii="Arial" w:eastAsia="Arial" w:hAnsi="Arial" w:cs="Arial"/>
+          <w:szCs w:val="28"/>
+        </w:rPr>
+        <w:t>And these will also contain pass and email changes</w:t>
+      </w:r>
+    </w:p>
+    <w:p>
+      <w:pPr>
+        <w:spacing w:after="160" w:line="259" w:lineRule="auto"/>
+        <w:ind w:left="720" w:firstLine="720"/>
+        <w:rPr>
+          <w:rFonts w:ascii="Arial" w:eastAsia="Arial" w:hAnsi="Arial" w:cs="Arial"/>
+          <w:b/>
+          <w:szCs w:val="28"/>
+          <w:u w:val="single"/>
+        </w:rPr>
+      </w:pPr>
+      <w:r>
+        <w:rPr>
+          <w:rFonts w:ascii="Arial" w:eastAsia="Arial" w:hAnsi="Arial" w:cs="Arial"/>
+          <w:b/>
+          <w:szCs w:val="28"/>
+          <w:u w:val="single"/>
+        </w:rPr>
+        <w:t>Payment / Bank Details:</w:t>
+      </w:r>
+    </w:p>
+    <w:p>
+      <w:pPr>
+        <w:spacing w:after="160" w:line="259" w:lineRule="auto"/>
+        <w:ind w:left="1440"/>
+        <w:rPr>
+          <w:rFonts w:ascii="Arial" w:eastAsia="Arial" w:hAnsi="Arial" w:cs="Arial"/>
+        </w:rPr>
+      </w:pPr>
+      <w:r>
+        <w:rPr>
+          <w:rFonts w:ascii="Arial" w:eastAsia="Arial" w:hAnsi="Arial" w:cs="Arial"/>
+        </w:rPr>
+        <w:t xml:space="preserve">Driver will be able to add their bank account to their profile and will also change it also they can integrate any payment as per their need </w:t>
+      </w:r>
+    </w:p>
+    <w:p>
+      <w:pPr>
+        <w:spacing w:after="160" w:line="259" w:lineRule="auto"/>
+        <w:ind w:left="720" w:firstLine="720"/>
+        <w:rPr>
+          <w:rFonts w:ascii="Arial" w:eastAsia="Arial" w:hAnsi="Arial" w:cs="Arial"/>
+          <w:b/>
+          <w:szCs w:val="28"/>
+          <w:u w:val="single"/>
+        </w:rPr>
+      </w:pPr>
+      <w:r>
+        <w:rPr>
+          <w:rFonts w:ascii="Arial" w:eastAsia="Arial" w:hAnsi="Arial" w:cs="Arial"/>
+          <w:b/>
+          <w:szCs w:val="28"/>
+          <w:u w:val="single"/>
+        </w:rPr>
+        <w:t>History:</w:t>
+      </w:r>
+    </w:p>
+    <w:p>
+      <w:pPr>
+        <w:spacing w:after="160" w:line="259" w:lineRule="auto"/>
+        <w:ind w:left="1440"/>
+        <w:rPr>
+          <w:rFonts w:ascii="Arial" w:eastAsia="Arial" w:hAnsi="Arial" w:cs="Arial"/>
+          <w:szCs w:val="28"/>
+        </w:rPr>
+      </w:pPr>
+      <w:r>
+        <w:rPr>
+          <w:rFonts w:ascii="Arial" w:eastAsia="Arial" w:hAnsi="Arial" w:cs="Arial"/>
+          <w:szCs w:val="28"/>
+        </w:rPr>
+        <w:t xml:space="preserve">The is able to access the history records that is associated to the profile </w:t>
+      </w:r>
+    </w:p>
+    <w:p>
+      <w:pPr>
+        <w:spacing w:after="160" w:line="259" w:lineRule="auto"/>
+        <w:ind w:left="720" w:firstLine="720"/>
+        <w:rPr>
+          <w:rFonts w:ascii="Arial" w:eastAsia="Arial" w:hAnsi="Arial" w:cs="Arial"/>
+          <w:b/>
+          <w:szCs w:val="28"/>
+          <w:u w:val="single"/>
+        </w:rPr>
+      </w:pPr>
+      <w:r>
+        <w:rPr>
+          <w:rFonts w:ascii="Arial" w:eastAsia="Arial" w:hAnsi="Arial" w:cs="Arial"/>
+          <w:b/>
+          <w:szCs w:val="28"/>
+          <w:u w:val="single"/>
+        </w:rPr>
+        <w:t>Earnings:</w:t>
+      </w:r>
+    </w:p>
+    <w:p>
+      <w:pPr>
+        <w:spacing w:after="160" w:line="259" w:lineRule="auto"/>
+        <w:ind w:left="720" w:firstLine="720"/>
+        <w:rPr>
+          <w:rFonts w:ascii="Arial" w:eastAsia="Arial" w:hAnsi="Arial" w:cs="Arial"/>
+          <w:szCs w:val="28"/>
+        </w:rPr>
+      </w:pPr>
+      <w:r>
+        <w:rPr>
+          <w:rFonts w:ascii="Arial" w:eastAsia="Arial" w:hAnsi="Arial" w:cs="Arial"/>
+          <w:szCs w:val="28"/>
+        </w:rPr>
+        <w:t xml:space="preserve">Will able to view the earnings and its history through graphs and lists </w:t>
+      </w:r>
+    </w:p>
+    <w:p>
+      <w:pPr>
+        <w:spacing w:after="160" w:line="259" w:lineRule="auto"/>
+        <w:ind w:left="720" w:firstLine="720"/>
+        <w:rPr>
+          <w:rFonts w:ascii="Arial" w:eastAsia="Arial" w:hAnsi="Arial" w:cs="Arial"/>
+          <w:b/>
+          <w:szCs w:val="28"/>
+          <w:u w:val="single"/>
+        </w:rPr>
+      </w:pPr>
+      <w:r>
+        <w:rPr>
+          <w:rFonts w:ascii="Arial" w:eastAsia="Arial" w:hAnsi="Arial" w:cs="Arial"/>
+          <w:b/>
+          <w:szCs w:val="28"/>
+          <w:u w:val="single"/>
+        </w:rPr>
+        <w:t>Map:</w:t>
+      </w:r>
+    </w:p>
+    <w:p>
+      <w:pPr>
+        <w:spacing w:after="160" w:line="259" w:lineRule="auto"/>
+        <w:ind w:left="1440"/>
+        <w:rPr>
+          <w:rFonts w:ascii="Arial" w:eastAsia="Arial" w:hAnsi="Arial" w:cs="Arial"/>
+          <w:szCs w:val="28"/>
+        </w:rPr>
+      </w:pPr>
+      <w:r>
+        <w:rPr>
+          <w:rFonts w:ascii="Arial" w:eastAsia="Arial" w:hAnsi="Arial" w:cs="Arial"/>
+          <w:szCs w:val="28"/>
+        </w:rPr>
+        <w:t>T</w:t>
+      </w:r>
+      <w:r>
+        <w:rPr>
+          <w:rFonts w:ascii="Arial" w:eastAsia="Arial" w:hAnsi="Arial" w:cs="Arial"/>
+          <w:szCs w:val="28"/>
+        </w:rPr>
+        <w:t xml:space="preserve">he map feature will also be included in the provider module to keep an eye on the client </w:t>
+      </w:r>
+    </w:p>
+    <w:p>
+      <w:pPr>
+        <w:spacing w:after="160" w:line="259" w:lineRule="auto"/>
+        <w:ind w:left="720" w:firstLine="720"/>
+        <w:rPr>
+          <w:rFonts w:ascii="Arial" w:eastAsia="Arial" w:hAnsi="Arial" w:cs="Arial"/>
+          <w:b/>
+          <w:szCs w:val="28"/>
+          <w:u w:val="single"/>
+        </w:rPr>
+      </w:pPr>
+      <w:r>
+        <w:rPr>
+          <w:rFonts w:ascii="Arial" w:eastAsia="Arial" w:hAnsi="Arial" w:cs="Arial"/>
+          <w:b/>
+          <w:szCs w:val="28"/>
+          <w:u w:val="single"/>
+        </w:rPr>
+        <w:t>Notification:</w:t>
+      </w:r>
+    </w:p>
+    <w:p>
+      <w:pPr>
+        <w:spacing w:after="160" w:line="259" w:lineRule="auto"/>
+        <w:ind w:left="1440"/>
+        <w:rPr>
+          <w:rFonts w:ascii="Arial" w:eastAsia="Arial" w:hAnsi="Arial" w:cs="Arial"/>
+          <w:szCs w:val="28"/>
+        </w:rPr>
+      </w:pPr>
+      <w:r>
+        <w:rPr>
+          <w:rFonts w:ascii="Arial" w:eastAsia="Arial" w:hAnsi="Arial" w:cs="Arial"/>
+          <w:szCs w:val="28"/>
+        </w:rPr>
+        <w:t xml:space="preserve">The notification feature will also be added to the provider panel to keep track of the activity of the panel </w:t>
+      </w:r>
+    </w:p>
+    <w:p>
+      <w:pPr>
+        <w:spacing w:after="160" w:line="259" w:lineRule="auto"/>
+        <w:ind w:left="720" w:firstLine="720"/>
+        <w:rPr>
+          <w:rFonts w:ascii="Arial" w:eastAsia="Arial" w:hAnsi="Arial" w:cs="Arial"/>
+          <w:b/>
+          <w:szCs w:val="28"/>
+          <w:u w:val="single"/>
+        </w:rPr>
+      </w:pPr>
+      <w:r>
+        <w:rPr>
+          <w:rFonts w:ascii="Arial" w:eastAsia="Arial" w:hAnsi="Arial" w:cs="Arial"/>
+          <w:b/>
+          <w:szCs w:val="28"/>
+          <w:u w:val="single"/>
+        </w:rPr>
+        <w:t>Request List:</w:t>
+      </w:r>
+    </w:p>
+    <w:p>
+      <w:pPr>
+        <w:spacing w:after="160" w:line="259" w:lineRule="auto"/>
+        <w:ind w:left="720" w:firstLine="720"/>
+        <w:rPr>
+          <w:rFonts w:ascii="Arial" w:eastAsia="Arial" w:hAnsi="Arial" w:cs="Arial"/>
+          <w:szCs w:val="28"/>
+        </w:rPr>
+      </w:pPr>
+      <w:bookmarkStart w:id="15" w:name="_GoBack"/>
+      <w:r>
+        <w:rPr>
+          <w:rFonts w:ascii="Arial" w:eastAsia="Arial" w:hAnsi="Arial" w:cs="Arial"/>
+          <w:szCs w:val="28"/>
+        </w:rPr>
+        <w:t>The module the will cover the booking requests and the responses</w:t>
+      </w:r>
+    </w:p>
+    <w:bookmarkEnd w:id="15"/>
+    <w:p>
+      <w:pPr>
+        <w:spacing w:after="160" w:line="259" w:lineRule="auto"/>
+        <w:ind w:left="720" w:firstLine="720"/>
+        <w:rPr>
+          <w:rFonts w:ascii="Arial" w:eastAsia="Arial" w:hAnsi="Arial" w:cs="Arial"/>
+          <w:b/>
+          <w:sz w:val="28"/>
+          <w:szCs w:val="28"/>
+          <w:u w:val="single"/>
+        </w:rPr>
+      </w:pPr>
+    </w:p>
+    <w:p>
+      <w:pPr>
+        <w:spacing w:after="160" w:line="259" w:lineRule="auto"/>
+        <w:ind w:left="720" w:firstLine="720"/>
+        <w:rPr>
+          <w:rFonts w:ascii="Arial" w:eastAsia="Arial" w:hAnsi="Arial" w:cs="Arial"/>
+          <w:b/>
+          <w:sz w:val="28"/>
+          <w:szCs w:val="28"/>
+          <w:u w:val="single"/>
+        </w:rPr>
+      </w:pPr>
+      <w:r>
+        <w:rPr>
+          <w:rFonts w:ascii="Arial" w:eastAsia="Arial" w:hAnsi="Arial" w:cs="Arial"/>
+          <w:b/>
+          <w:sz w:val="28"/>
+          <w:szCs w:val="28"/>
+          <w:u w:val="single"/>
+        </w:rPr>
+        <w:t>Observer Module / Panel:</w:t>
+      </w:r>
+    </w:p>
+    <w:p>
+      <w:pPr>
+        <w:spacing w:after="160" w:line="259" w:lineRule="auto"/>
+        <w:ind w:left="1440"/>
+        <w:rPr>
+          <w:rFonts w:ascii="Arial" w:eastAsia="Arial" w:hAnsi="Arial" w:cs="Arial"/>
+        </w:rPr>
+      </w:pPr>
+    </w:p>
+    <w:p>
+      <w:pPr>
+        <w:spacing w:after="160" w:line="259" w:lineRule="auto"/>
+        <w:rPr>
+          <w:rFonts w:ascii="Arial" w:eastAsia="Arial" w:hAnsi="Arial" w:cs="Arial"/>
+          <w:b/>
+          <w:sz w:val="28"/>
+          <w:szCs w:val="28"/>
+          <w:u w:val="single"/>
+        </w:rPr>
+      </w:pPr>
       <w:r>
         <w:rPr>
           <w:rFonts w:ascii="Arial" w:eastAsia="Arial" w:hAnsi="Arial" w:cs="Arial"/>
         </w:rPr>
         <w:tab/>
+      </w:r>
+      <w:r>
+        <w:rPr>
+          <w:rFonts w:ascii="Arial" w:eastAsia="Arial" w:hAnsi="Arial" w:cs="Arial"/>
+        </w:rPr>
+        <w:tab/>
+      </w:r>
+      <w:r>
+        <w:rPr>
+          <w:rFonts w:ascii="Arial" w:eastAsia="Arial" w:hAnsi="Arial" w:cs="Arial"/>
+          <w:b/>
+          <w:sz w:val="28"/>
+          <w:szCs w:val="28"/>
+          <w:u w:val="single"/>
+        </w:rPr>
+        <w:t>Development and Implementation:</w:t>
+      </w:r>
+    </w:p>
+    <w:p>
+      <w:pPr>
+        <w:spacing w:after="160" w:line="259" w:lineRule="auto"/>
+        <w:ind w:left="720" w:firstLine="720"/>
+        <w:rPr>
+          <w:rFonts w:ascii="Arial" w:eastAsia="Arial" w:hAnsi="Arial" w:cs="Arial"/>
+        </w:rPr>
+      </w:pPr>
+      <w:r>
+        <w:rPr>
+          <w:rFonts w:ascii="Arial" w:eastAsia="Arial" w:hAnsi="Arial" w:cs="Arial"/>
+        </w:rPr>
+        <w:t>For Development We Will Use These Technologies:</w:t>
+      </w:r>
+    </w:p>
+    <w:p>
+      <w:pPr>
+        <w:pStyle w:val="ListParagraph"/>
+        <w:numPr>
+          <w:ilvl w:val="2"/>
+          <w:numId w:val="31"/>
+        </w:numPr>
+        <w:spacing w:after="160" w:line="259" w:lineRule="auto"/>
+        <w:rPr>
+          <w:rFonts w:ascii="Arial" w:eastAsia="Arial" w:hAnsi="Arial" w:cs="Arial"/>
+        </w:rPr>
+      </w:pPr>
+      <w:r>
+        <w:rPr>
+          <w:rFonts w:ascii="Arial" w:eastAsia="Arial" w:hAnsi="Arial" w:cs="Arial"/>
+        </w:rPr>
+        <w:t>React Native</w:t>
+      </w:r>
+    </w:p>
+    <w:p>
+      <w:pPr>
+        <w:pStyle w:val="ListParagraph"/>
+        <w:numPr>
+          <w:ilvl w:val="2"/>
+          <w:numId w:val="31"/>
+        </w:numPr>
+        <w:spacing w:after="160" w:line="259" w:lineRule="auto"/>
+        <w:rPr>
+          <w:rFonts w:ascii="Arial" w:eastAsia="Arial" w:hAnsi="Arial" w:cs="Arial"/>
+        </w:rPr>
+      </w:pPr>
+      <w:r>
+        <w:rPr>
+          <w:rFonts w:ascii="Arial" w:eastAsia="Arial" w:hAnsi="Arial" w:cs="Arial"/>
+        </w:rPr>
+        <w:t>Flexbox</w:t>
+      </w:r>
+    </w:p>
+    <w:p>
+      <w:pPr>
+        <w:pStyle w:val="ListParagraph"/>
+        <w:numPr>
+          <w:ilvl w:val="2"/>
+          <w:numId w:val="31"/>
+        </w:numPr>
+        <w:spacing w:after="160" w:line="259" w:lineRule="auto"/>
+        <w:rPr>
+          <w:rFonts w:ascii="Arial" w:eastAsia="Arial" w:hAnsi="Arial" w:cs="Arial"/>
+        </w:rPr>
+      </w:pPr>
+      <w:r>
+        <w:rPr>
+          <w:rFonts w:ascii="Arial" w:eastAsia="Arial" w:hAnsi="Arial" w:cs="Arial"/>
+        </w:rPr>
+        <w:t>Node JS</w:t>
+      </w:r>
+    </w:p>
+    <w:p>
+      <w:pPr>
+        <w:pStyle w:val="ListParagraph"/>
+        <w:numPr>
+          <w:ilvl w:val="2"/>
+          <w:numId w:val="31"/>
+        </w:numPr>
+        <w:spacing w:after="160" w:line="259" w:lineRule="auto"/>
+        <w:rPr>
+          <w:rFonts w:ascii="Arial" w:eastAsia="Arial" w:hAnsi="Arial" w:cs="Arial"/>
+        </w:rPr>
+      </w:pPr>
+      <w:r>
+        <w:rPr>
+          <w:rFonts w:ascii="Arial" w:eastAsia="Arial" w:hAnsi="Arial" w:cs="Arial"/>
+        </w:rPr>
+        <w:t>Express JS</w:t>
+      </w:r>
+    </w:p>
+    <w:p>
+      <w:pPr>
+        <w:pStyle w:val="ListParagraph"/>
+        <w:numPr>
+          <w:ilvl w:val="2"/>
+          <w:numId w:val="31"/>
+        </w:numPr>
+        <w:spacing w:after="160" w:line="259" w:lineRule="auto"/>
+        <w:rPr>
+          <w:rFonts w:ascii="Arial" w:eastAsia="Arial" w:hAnsi="Arial" w:cs="Arial"/>
+        </w:rPr>
+      </w:pPr>
+      <w:r>
+        <w:rPr>
+          <w:rFonts w:ascii="Arial" w:eastAsia="Arial" w:hAnsi="Arial" w:cs="Arial"/>
+        </w:rPr>
+        <w:t>Graph QL</w:t>
+      </w:r>
+    </w:p>
+    <w:p>
+      <w:pPr>
+        <w:pStyle w:val="ListParagraph"/>
+        <w:numPr>
+          <w:ilvl w:val="2"/>
+          <w:numId w:val="31"/>
+        </w:numPr>
+        <w:spacing w:after="160" w:line="259" w:lineRule="auto"/>
+        <w:rPr>
+          <w:rFonts w:ascii="Arial" w:eastAsia="Arial" w:hAnsi="Arial" w:cs="Arial"/>
+        </w:rPr>
+      </w:pPr>
+      <w:r>
+        <w:rPr>
+          <w:rFonts w:ascii="Arial" w:eastAsia="Arial" w:hAnsi="Arial" w:cs="Arial"/>
+        </w:rPr>
+        <w:t>Apollo</w:t>
+      </w:r>
+    </w:p>
+    <w:p>
+      <w:pPr>
+        <w:pStyle w:val="ListParagraph"/>
+        <w:numPr>
+          <w:ilvl w:val="2"/>
+          <w:numId w:val="31"/>
+        </w:numPr>
+        <w:spacing w:after="160" w:line="259" w:lineRule="auto"/>
+        <w:rPr>
+          <w:rFonts w:ascii="Arial" w:eastAsia="Arial" w:hAnsi="Arial" w:cs="Arial"/>
+        </w:rPr>
+      </w:pPr>
+      <w:r>
+        <w:rPr>
+          <w:rFonts w:ascii="Arial" w:eastAsia="Arial" w:hAnsi="Arial" w:cs="Arial"/>
+        </w:rPr>
+        <w:t>Mongo DB</w:t>
+      </w:r>
+    </w:p>
+    <w:p>
+      <w:pPr>
+        <w:spacing w:after="160" w:line="259" w:lineRule="auto"/>
+        <w:ind w:left="1080"/>
+        <w:rPr>
+          <w:rFonts w:ascii="Arial" w:eastAsia="Arial" w:hAnsi="Arial" w:cs="Arial"/>
+        </w:rPr>
+      </w:pPr>
+    </w:p>
+    <w:p>
+      <w:pPr>
+        <w:spacing w:after="160" w:line="259" w:lineRule="auto"/>
+        <w:ind w:left="1080"/>
+        <w:rPr>
+          <w:rFonts w:ascii="Arial" w:eastAsia="Arial" w:hAnsi="Arial" w:cs="Arial"/>
+        </w:rPr>
+      </w:pPr>
+      <w:r>
+        <w:rPr>
+          <w:rFonts w:ascii="Arial" w:eastAsia="Arial" w:hAnsi="Arial" w:cs="Arial"/>
+        </w:rPr>
+        <w:t>For front- end we will use react-native framework. It’s an amazing way to create amazing User Interface the main reason for selecting the react native framework is that it uses JavaScript. JavaScript is widely use language in a market now a days</w:t>
+      </w:r>
+    </w:p>
+    <w:p>
+      <w:pPr>
+        <w:spacing w:after="160" w:line="259" w:lineRule="auto"/>
+        <w:ind w:left="1080"/>
+        <w:rPr>
+          <w:rFonts w:ascii="Arial" w:eastAsia="Arial" w:hAnsi="Arial" w:cs="Arial"/>
+        </w:rPr>
+      </w:pPr>
+    </w:p>
+    <w:p>
+      <w:pPr>
+        <w:spacing w:after="160" w:line="259" w:lineRule="auto"/>
+        <w:ind w:left="1080"/>
+        <w:rPr>
+          <w:rFonts w:ascii="Arial" w:eastAsia="Arial" w:hAnsi="Arial" w:cs="Arial"/>
+        </w:rPr>
+      </w:pPr>
+      <w:r>
+        <w:rPr>
+          <w:rFonts w:ascii="Arial" w:eastAsia="Arial" w:hAnsi="Arial" w:cs="Arial"/>
+        </w:rPr>
+        <w:t xml:space="preserve">For back-end we will use Node JS framework. Node Contain Almost Every Module to resolve any problem. The main reason to select Node JS is it uses JavaScript so we don’t have to learn another programming language to create backend. It will be great for the scalability of the application </w:t>
+      </w:r>
+    </w:p>
+    <w:p>
+      <w:pPr>
+        <w:spacing w:after="160" w:line="259" w:lineRule="auto"/>
+        <w:ind w:left="1080"/>
+        <w:rPr>
+          <w:rFonts w:ascii="Arial" w:eastAsia="Arial" w:hAnsi="Arial" w:cs="Arial"/>
+        </w:rPr>
+      </w:pPr>
+    </w:p>
+    <w:p>
+      <w:pPr>
+        <w:spacing w:after="160" w:line="259" w:lineRule="auto"/>
+        <w:ind w:left="1080"/>
+        <w:rPr>
+          <w:rFonts w:ascii="Arial" w:eastAsia="Arial" w:hAnsi="Arial" w:cs="Arial"/>
+        </w:rPr>
+      </w:pPr>
+      <w:r>
+        <w:rPr>
+          <w:rFonts w:ascii="Arial" w:eastAsia="Arial" w:hAnsi="Arial" w:cs="Arial"/>
+        </w:rPr>
+        <w:t>For the server will use Express JS or Apollo for data medium the reason for using these servers is that matches the scalability of MERN Stack</w:t>
+      </w:r>
+    </w:p>
+    <w:p>
+      <w:pPr>
+        <w:spacing w:after="160" w:line="259" w:lineRule="auto"/>
+        <w:ind w:left="1080"/>
+        <w:rPr>
+          <w:rFonts w:ascii="Arial" w:eastAsia="Arial" w:hAnsi="Arial" w:cs="Arial"/>
+        </w:rPr>
+      </w:pPr>
+    </w:p>
+    <w:p>
+      <w:pPr>
+        <w:spacing w:after="160" w:line="259" w:lineRule="auto"/>
+        <w:ind w:left="1080"/>
+        <w:rPr>
+          <w:rFonts w:ascii="Arial" w:eastAsia="Arial" w:hAnsi="Arial" w:cs="Arial"/>
+        </w:rPr>
+      </w:pPr>
+      <w:r>
+        <w:rPr>
+          <w:rFonts w:ascii="Arial" w:eastAsia="Arial" w:hAnsi="Arial" w:cs="Arial"/>
+        </w:rPr>
+        <w:t xml:space="preserve">For the database we will use the Mongo DB. Mongo is non-relational database use to handle big data and that is perfect for these kind of applications </w:t>
+      </w:r>
+      <w:r>
+        <w:rPr>
+          <w:rFonts w:ascii="Arial" w:eastAsia="Arial" w:hAnsi="Arial" w:cs="Arial"/>
+        </w:rPr>
+        <w:t>B2B applications mostly deals with big data which can be done using mongo DB</w:t>
       </w:r>
     </w:p>
     <w:p>
@@ -12150,14 +13271,7 @@
         <w:rPr>
           <w:rFonts w:ascii="Arial" w:eastAsia="Arial" w:hAnsi="Arial" w:cs="Arial"/>
         </w:rPr>
-        <w:t xml:space="preserve">This is testing we will perform through stakeholders well-versed in the working of our application (backend, database, logic flow etc.) and will be performed by our </w:t>
-      </w:r>
-      <w:r>
-        <w:rPr>
-          <w:rFonts w:ascii="Arial" w:eastAsia="Arial" w:hAnsi="Arial" w:cs="Arial"/>
-        </w:rPr>
-        <w:lastRenderedPageBreak/>
-        <w:t>supervisors or anyone else who fits the criteria. It will be applied to provide us insight into parts of the internal structure where performance will could be amiss.</w:t>
+        <w:t>This is testing we will perform through stakeholders well-versed in the working of our application (backend, database, logic flow etc.) and will be performed by our supervisors or anyone else who fits the criteria. It will be applied to provide us insight into parts of the internal structure where performance will could be amiss.</w:t>
       </w:r>
     </w:p>
     <w:p>
@@ -12254,6 +13368,7 @@
         <w:rPr>
           <w:rFonts w:ascii="Arial" w:eastAsia="Arial" w:hAnsi="Arial" w:cs="Arial"/>
         </w:rPr>
+        <w:lastRenderedPageBreak/>
         <w:t xml:space="preserve">As our application will have multitude of modules like </w:t>
       </w:r>
       <w:r>
@@ -12463,7 +13578,6 @@
           <w:sz w:val="28"/>
           <w:szCs w:val="28"/>
         </w:rPr>
-        <w:lastRenderedPageBreak/>
         <w:drawing>
           <wp:inline distT="0" distB="0" distL="0" distR="0">
             <wp:extent cx="5943600" cy="2877820"/>
@@ -13675,8 +14789,6 @@
           <w:szCs w:val="26"/>
         </w:rPr>
       </w:pPr>
-      <w:bookmarkStart w:id="15" w:name="_GoBack"/>
-      <w:bookmarkEnd w:id="15"/>
     </w:p>
     <w:p>
       <w:pPr>
@@ -14373,7 +15485,6 @@
           <w:rFonts w:ascii="Arial" w:eastAsia="Arial" w:hAnsi="Arial" w:cs="Arial"/>
           <w:noProof/>
         </w:rPr>
-        <w:lastRenderedPageBreak/>
         <w:drawing>
           <wp:inline distT="0" distB="0" distL="0" distR="0">
             <wp:extent cx="5943600" cy="2867660"/>
@@ -14583,6 +15694,7 @@
           <w:sz w:val="28"/>
           <w:szCs w:val="28"/>
         </w:rPr>
+        <w:lastRenderedPageBreak/>
         <w:t>11</w:t>
       </w:r>
       <w:r>
@@ -15528,7 +16640,7 @@
   <w:abstractNum w:abstractNumId="4" w15:restartNumberingAfterBreak="0">
     <w:nsid w:val="196318D1"/>
     <w:multiLevelType w:val="hybridMultilevel"/>
-    <w:tmpl w:val="7F8EE8EA"/>
+    <w:tmpl w:val="F09E8E14"/>
     <w:lvl w:ilvl="0" w:tplc="04090001">
       <w:start w:val="1"/>
       <w:numFmt w:val="bullet"/>
@@ -15541,16 +16653,15 @@
         <w:rFonts w:ascii="Symbol" w:hAnsi="Symbol" w:hint="default"/>
       </w:rPr>
     </w:lvl>
-    <w:lvl w:ilvl="1" w:tplc="04090003" w:tentative="1">
-      <w:start w:val="1"/>
+    <w:lvl w:ilvl="1" w:tplc="FE8AA4A0">
       <w:numFmt w:val="bullet"/>
-      <w:lvlText w:val="o"/>
+      <w:lvlText w:val="-"/>
       <w:lvlJc w:val="left"/>
       <w:pPr>
         <w:ind w:left="1440" w:hanging="360"/>
       </w:pPr>
       <w:rPr>
-        <w:rFonts w:ascii="Courier New" w:hAnsi="Courier New" w:cs="Courier New" w:hint="default"/>
+        <w:rFonts w:ascii="Arial" w:eastAsia="Arial" w:hAnsi="Arial" w:cs="Arial" w:hint="default"/>
       </w:rPr>
     </w:lvl>
     <w:lvl w:ilvl="2" w:tplc="04090005">
@@ -20264,7 +21375,7 @@
 </file>
 
 <file path=customXml/itemProps2.xml><?xml version="1.0" encoding="utf-8"?>
-<ds:datastoreItem xmlns:ds="http://schemas.openxmlformats.org/officeDocument/2006/customXml" ds:itemID="{30DDF303-6C3F-42E8-BABC-3864E673DBED}">
+<ds:datastoreItem xmlns:ds="http://schemas.openxmlformats.org/officeDocument/2006/customXml" ds:itemID="{ECFF54D6-B9E8-461B-80AC-8E3FD63A4B5F}">
   <ds:schemaRefs>
     <ds:schemaRef ds:uri="http://schemas.openxmlformats.org/officeDocument/2006/bibliography"/>
   </ds:schemaRefs>

</xml_diff>